<commit_message>
Actualizacion manual de comunicacion conexion
</commit_message>
<xml_diff>
--- a/Proyecto/Documentacion/Manuales/GeoP_Documentacion_ManualProcedimientoComunicacion_WS.docx
+++ b/Proyecto/Documentacion/Manuales/GeoP_Documentacion_ManualProcedimientoComunicacion_WS.docx
@@ -745,13 +745,7 @@
               <w:cnfStyle w:val="000000100000" w:firstRow="0" w:lastRow="0" w:firstColumn="0" w:lastColumn="0" w:oddVBand="0" w:evenVBand="0" w:oddHBand="1" w:evenHBand="0" w:firstRowFirstColumn="0" w:firstRowLastColumn="0" w:lastRowFirstColumn="0" w:lastRowLastColumn="0"/>
             </w:pPr>
             <w:r>
-              <w:t>06/0</w:t>
-            </w:r>
-            <w:r>
-              <w:t>2/</w:t>
-            </w:r>
-            <w:r>
-              <w:t>15</w:t>
+              <w:t>06/02/15</w:t>
             </w:r>
           </w:p>
         </w:tc>
@@ -1013,8 +1007,6 @@
             </w:rPr>
             <w:t>Contenido</w:t>
           </w:r>
-          <w:bookmarkStart w:id="21" w:name="_GoBack"/>
-          <w:bookmarkEnd w:id="21"/>
         </w:p>
         <w:p>
           <w:pPr>
@@ -1842,173 +1834,8 @@
     <w:p/>
     <w:p>
       <w:pPr>
-        <w:pStyle w:val="Ttulo1"/>
-        <w:rPr>
-          <w:rFonts w:ascii="Cambria" w:eastAsia="Times New Roman" w:hAnsi="Cambria" w:cs="Times New Roman"/>
-          <w:bCs/>
-          <w:color w:val="365F91"/>
-          <w:sz w:val="28"/>
-          <w:szCs w:val="28"/>
-          <w:lang w:val="es-AR"/>
-        </w:rPr>
-      </w:pPr>
-      <w:bookmarkStart w:id="22" w:name="_Toc407468033"/>
-      <w:bookmarkStart w:id="23" w:name="_Toc411031839"/>
-      <w:r>
-        <w:rPr>
-          <w:rFonts w:ascii="Cambria" w:eastAsia="Times New Roman" w:hAnsi="Cambria" w:cs="Times New Roman"/>
-          <w:bCs/>
-          <w:color w:val="365F91"/>
-          <w:sz w:val="28"/>
-          <w:szCs w:val="28"/>
-          <w:lang w:val="es-AR"/>
-        </w:rPr>
-        <w:t>INTRODUCCIÓN</w:t>
-      </w:r>
-      <w:bookmarkEnd w:id="22"/>
-      <w:bookmarkEnd w:id="23"/>
-    </w:p>
-    <w:p>
-      <w:pPr>
-        <w:spacing w:before="0" w:after="200" w:line="276" w:lineRule="auto"/>
-        <w:rPr>
-          <w:rFonts w:ascii="Calibri" w:eastAsia="Calibri" w:hAnsi="Calibri" w:cs="Times New Roman"/>
-          <w:lang w:val="es-AR"/>
-        </w:rPr>
-      </w:pPr>
-      <w:r>
-        <w:rPr>
-          <w:rFonts w:ascii="Calibri" w:eastAsia="Calibri" w:hAnsi="Calibri" w:cs="Times New Roman"/>
-          <w:lang w:val="es-AR"/>
-        </w:rPr>
-        <w:t xml:space="preserve">Un servicio web (en inglés, Web Service o Web Services) es una tecnología que utiliza un conjunto de protocolos y estándares que sirven para intercambiar datos entre aplicaciones. Distintas aplicaciones de software desarrolladas en lenguajes de programación diferentes, y ejecutadas sobre cualquier plataforma, pueden utilizar los servicios web para intercambiar datos en redes de ordenadores como Internet. </w:t>
-      </w:r>
-    </w:p>
-    <w:p>
-      <w:pPr>
-        <w:spacing w:before="0" w:after="200" w:line="276" w:lineRule="auto"/>
-        <w:rPr>
-          <w:rFonts w:ascii="Calibri" w:eastAsia="Calibri" w:hAnsi="Calibri" w:cs="Times New Roman"/>
-          <w:lang w:val="es-AR"/>
-        </w:rPr>
-      </w:pPr>
-      <w:r>
-        <w:rPr>
-          <w:rFonts w:ascii="Calibri" w:eastAsia="Calibri" w:hAnsi="Calibri" w:cs="Times New Roman"/>
-          <w:lang w:val="es-AR"/>
-        </w:rPr>
-        <w:t xml:space="preserve">GeoParking brinda variados servicios para que aplicaciones clientes utilizadas en las playas de estacionamiento, puedan estar comunicadas y permitan que la información actualizada al momento este disponibles para los usuarios de las aplicaciones pertenecientes a GeoParking. </w:t>
-      </w:r>
-    </w:p>
-    <w:p>
-      <w:pPr>
-        <w:spacing w:before="0" w:after="200" w:line="276" w:lineRule="auto"/>
-        <w:rPr>
-          <w:rFonts w:ascii="Calibri" w:eastAsia="Calibri" w:hAnsi="Calibri" w:cs="Times New Roman"/>
-          <w:lang w:val="es-AR"/>
-        </w:rPr>
-      </w:pPr>
-      <w:r>
-        <w:rPr>
-          <w:rFonts w:ascii="Calibri" w:eastAsia="Calibri" w:hAnsi="Calibri" w:cs="Times New Roman"/>
-          <w:lang w:val="es-AR"/>
-        </w:rPr>
-        <w:t xml:space="preserve">Este manual de procedimientos </w:t>
-      </w:r>
-      <w:r>
-        <w:rPr>
-          <w:rFonts w:ascii="Calibri" w:eastAsia="Calibri" w:hAnsi="Calibri" w:cs="Times New Roman"/>
-          <w:lang w:val="es-AR"/>
-        </w:rPr>
-        <w:t>les</w:t>
-      </w:r>
-      <w:r>
-        <w:rPr>
-          <w:rFonts w:ascii="Calibri" w:eastAsia="Calibri" w:hAnsi="Calibri" w:cs="Times New Roman"/>
-          <w:lang w:val="es-AR"/>
-        </w:rPr>
-        <w:t xml:space="preserve"> permitirá a </w:t>
-      </w:r>
-      <w:r>
-        <w:rPr>
-          <w:rFonts w:ascii="Calibri" w:eastAsia="Calibri" w:hAnsi="Calibri" w:cs="Times New Roman"/>
-          <w:lang w:val="es-AR"/>
-        </w:rPr>
-        <w:t>las personas a cargo</w:t>
-      </w:r>
-      <w:r>
-        <w:rPr>
-          <w:rFonts w:ascii="Calibri" w:eastAsia="Calibri" w:hAnsi="Calibri" w:cs="Times New Roman"/>
-          <w:lang w:val="es-AR"/>
-        </w:rPr>
-        <w:t xml:space="preserve"> de las distintas playas de estacionamientos, </w:t>
-      </w:r>
-      <w:r>
-        <w:rPr>
-          <w:rFonts w:ascii="Calibri" w:eastAsia="Calibri" w:hAnsi="Calibri" w:cs="Times New Roman"/>
-          <w:lang w:val="es-AR"/>
-        </w:rPr>
-        <w:t xml:space="preserve">poder establecer una relación formal con GeoParking, la cual les permitirá </w:t>
-      </w:r>
-      <w:r>
-        <w:rPr>
-          <w:rFonts w:ascii="Calibri" w:eastAsia="Calibri" w:hAnsi="Calibri" w:cs="Times New Roman"/>
-          <w:lang w:val="es-AR"/>
-        </w:rPr>
-        <w:t>tener un flujo de información constante y actualizada con la plataforma GeoParking para poder aprovechar los beneficios que la misma ofrece.</w:t>
-      </w:r>
-    </w:p>
-    <w:p>
-      <w:pPr>
-        <w:spacing w:before="0" w:after="200" w:line="276" w:lineRule="auto"/>
-        <w:rPr>
-          <w:rFonts w:ascii="Calibri" w:eastAsia="Calibri" w:hAnsi="Calibri" w:cs="Times New Roman"/>
-          <w:lang w:val="es-AR"/>
-        </w:rPr>
-      </w:pPr>
-      <w:r>
-        <w:rPr>
-          <w:rFonts w:ascii="Calibri" w:eastAsia="Calibri" w:hAnsi="Calibri" w:cs="Times New Roman"/>
-          <w:lang w:val="es-AR"/>
-        </w:rPr>
-        <w:t xml:space="preserve">Los aspectos que se desarrollan en este documento son meramente </w:t>
-      </w:r>
-      <w:r>
-        <w:rPr>
-          <w:rFonts w:ascii="Calibri" w:eastAsia="Calibri" w:hAnsi="Calibri" w:cs="Times New Roman"/>
-          <w:lang w:val="es-AR"/>
-        </w:rPr>
-        <w:t>contractuales (tramites)</w:t>
-      </w:r>
-      <w:r>
-        <w:rPr>
-          <w:rFonts w:ascii="Calibri" w:eastAsia="Calibri" w:hAnsi="Calibri" w:cs="Times New Roman"/>
-          <w:lang w:val="es-AR"/>
-        </w:rPr>
-        <w:t xml:space="preserve">, </w:t>
-      </w:r>
-      <w:r>
-        <w:rPr>
-          <w:rFonts w:ascii="Calibri" w:eastAsia="Calibri" w:hAnsi="Calibri" w:cs="Times New Roman"/>
-          <w:lang w:val="es-AR"/>
-        </w:rPr>
-        <w:t>es decir los pasos a seguir para establecer una relación entre la Playa de Estacionamiento y GeoParking; la que luego le permitirá formar parte del sistema y aprovechar con éxito las cualidades que brinda la plataforma.</w:t>
-      </w:r>
-      <w:r>
-        <w:rPr>
-          <w:rFonts w:ascii="Calibri" w:eastAsia="Calibri" w:hAnsi="Calibri" w:cs="Times New Roman"/>
-          <w:lang w:val="es-AR"/>
-        </w:rPr>
-        <w:br w:type="page"/>
-      </w:r>
-    </w:p>
-    <w:p>
-      <w:pPr>
-        <w:keepNext/>
-        <w:keepLines/>
-        <w:spacing w:before="480" w:after="0" w:line="276" w:lineRule="auto"/>
+        <w:spacing w:before="0" w:after="160" w:line="259" w:lineRule="auto"/>
         <w:jc w:val="left"/>
-        <w:outlineLvl w:val="0"/>
         <w:rPr>
           <w:rFonts w:ascii="Cambria" w:eastAsia="Times New Roman" w:hAnsi="Cambria" w:cs="Times New Roman"/>
           <w:b/>
@@ -2019,9 +1846,188 @@
           <w:lang w:val="es-AR"/>
         </w:rPr>
       </w:pPr>
-      <w:bookmarkStart w:id="24" w:name="_Toc407468034"/>
-      <w:bookmarkStart w:id="25" w:name="_Toc411031840"/>
-      <w:r>
+      <w:bookmarkStart w:id="21" w:name="_Toc407468033"/>
+      <w:bookmarkStart w:id="22" w:name="_Toc411031839"/>
+      <w:r>
+        <w:rPr>
+          <w:rFonts w:ascii="Cambria" w:eastAsia="Times New Roman" w:hAnsi="Cambria" w:cs="Times New Roman"/>
+          <w:bCs/>
+          <w:color w:val="365F91"/>
+          <w:sz w:val="28"/>
+          <w:szCs w:val="28"/>
+          <w:lang w:val="es-AR"/>
+        </w:rPr>
+        <w:br w:type="page"/>
+      </w:r>
+    </w:p>
+    <w:p>
+      <w:pPr>
+        <w:pStyle w:val="Ttulo1"/>
+        <w:rPr>
+          <w:rFonts w:ascii="Cambria" w:eastAsia="Times New Roman" w:hAnsi="Cambria" w:cs="Times New Roman"/>
+          <w:bCs/>
+          <w:color w:val="365F91"/>
+          <w:sz w:val="28"/>
+          <w:szCs w:val="28"/>
+          <w:lang w:val="es-AR"/>
+        </w:rPr>
+      </w:pPr>
+      <w:r>
+        <w:rPr>
+          <w:rFonts w:ascii="Cambria" w:eastAsia="Times New Roman" w:hAnsi="Cambria" w:cs="Times New Roman"/>
+          <w:bCs/>
+          <w:color w:val="365F91"/>
+          <w:sz w:val="28"/>
+          <w:szCs w:val="28"/>
+          <w:lang w:val="es-AR"/>
+        </w:rPr>
+        <w:lastRenderedPageBreak/>
+        <w:t>INTRODUCCIÓN</w:t>
+      </w:r>
+      <w:bookmarkEnd w:id="21"/>
+      <w:bookmarkEnd w:id="22"/>
+    </w:p>
+    <w:p>
+      <w:pPr>
+        <w:spacing w:before="0" w:after="200" w:line="276" w:lineRule="auto"/>
+        <w:rPr>
+          <w:rFonts w:ascii="Calibri" w:eastAsia="Calibri" w:hAnsi="Calibri" w:cs="Times New Roman"/>
+          <w:lang w:val="es-AR"/>
+        </w:rPr>
+      </w:pPr>
+      <w:r>
+        <w:rPr>
+          <w:rFonts w:ascii="Calibri" w:eastAsia="Calibri" w:hAnsi="Calibri" w:cs="Times New Roman"/>
+          <w:lang w:val="es-AR"/>
+        </w:rPr>
+        <w:t xml:space="preserve">Un servicio web (en inglés, Web Service o Web Services) es una tecnología que utiliza un conjunto de protocolos y estándares que sirven para intercambiar datos entre aplicaciones. Distintas aplicaciones de software desarrolladas en lenguajes de programación diferentes, y ejecutadas sobre cualquier plataforma, pueden utilizar los servicios web para intercambiar datos en redes de ordenadores como Internet. </w:t>
+      </w:r>
+    </w:p>
+    <w:p>
+      <w:pPr>
+        <w:spacing w:before="0" w:after="200" w:line="276" w:lineRule="auto"/>
+        <w:rPr>
+          <w:rFonts w:ascii="Calibri" w:eastAsia="Calibri" w:hAnsi="Calibri" w:cs="Times New Roman"/>
+          <w:lang w:val="es-AR"/>
+        </w:rPr>
+      </w:pPr>
+      <w:r>
+        <w:rPr>
+          <w:rFonts w:ascii="Calibri" w:eastAsia="Calibri" w:hAnsi="Calibri" w:cs="Times New Roman"/>
+          <w:lang w:val="es-AR"/>
+        </w:rPr>
+        <w:t xml:space="preserve">GeoParking brinda variados servicios para que aplicaciones clientes utilizadas en las playas de estacionamiento, puedan estar comunicadas y permitan que la información actualizada al momento este disponibles para los usuarios de las aplicaciones pertenecientes a GeoParking. </w:t>
+      </w:r>
+    </w:p>
+    <w:p>
+      <w:pPr>
+        <w:spacing w:before="0" w:after="200" w:line="276" w:lineRule="auto"/>
+        <w:rPr>
+          <w:rFonts w:ascii="Calibri" w:eastAsia="Calibri" w:hAnsi="Calibri" w:cs="Times New Roman"/>
+          <w:lang w:val="es-AR"/>
+        </w:rPr>
+      </w:pPr>
+      <w:r>
+        <w:rPr>
+          <w:rFonts w:ascii="Calibri" w:eastAsia="Calibri" w:hAnsi="Calibri" w:cs="Times New Roman"/>
+          <w:lang w:val="es-AR"/>
+        </w:rPr>
+        <w:t xml:space="preserve">Este manual de procedimientos </w:t>
+      </w:r>
+      <w:r>
+        <w:rPr>
+          <w:rFonts w:ascii="Calibri" w:eastAsia="Calibri" w:hAnsi="Calibri" w:cs="Times New Roman"/>
+          <w:lang w:val="es-AR"/>
+        </w:rPr>
+        <w:t>les</w:t>
+      </w:r>
+      <w:r>
+        <w:rPr>
+          <w:rFonts w:ascii="Calibri" w:eastAsia="Calibri" w:hAnsi="Calibri" w:cs="Times New Roman"/>
+          <w:lang w:val="es-AR"/>
+        </w:rPr>
+        <w:t xml:space="preserve"> permitirá a </w:t>
+      </w:r>
+      <w:r>
+        <w:rPr>
+          <w:rFonts w:ascii="Calibri" w:eastAsia="Calibri" w:hAnsi="Calibri" w:cs="Times New Roman"/>
+          <w:lang w:val="es-AR"/>
+        </w:rPr>
+        <w:t>las personas a cargo</w:t>
+      </w:r>
+      <w:r>
+        <w:rPr>
+          <w:rFonts w:ascii="Calibri" w:eastAsia="Calibri" w:hAnsi="Calibri" w:cs="Times New Roman"/>
+          <w:lang w:val="es-AR"/>
+        </w:rPr>
+        <w:t xml:space="preserve"> de las distintas playas de estacionamientos, </w:t>
+      </w:r>
+      <w:r>
+        <w:rPr>
+          <w:rFonts w:ascii="Calibri" w:eastAsia="Calibri" w:hAnsi="Calibri" w:cs="Times New Roman"/>
+          <w:lang w:val="es-AR"/>
+        </w:rPr>
+        <w:t xml:space="preserve">poder establecer una relación formal con GeoParking, la cual les permitirá </w:t>
+      </w:r>
+      <w:r>
+        <w:rPr>
+          <w:rFonts w:ascii="Calibri" w:eastAsia="Calibri" w:hAnsi="Calibri" w:cs="Times New Roman"/>
+          <w:lang w:val="es-AR"/>
+        </w:rPr>
+        <w:t>tener un flujo de información constante y actualizada con la plataforma GeoParking para poder aprovechar los beneficios que la misma ofrece.</w:t>
+      </w:r>
+    </w:p>
+    <w:p>
+      <w:pPr>
+        <w:spacing w:before="0" w:after="200" w:line="276" w:lineRule="auto"/>
+        <w:rPr>
+          <w:rFonts w:ascii="Calibri" w:eastAsia="Calibri" w:hAnsi="Calibri" w:cs="Times New Roman"/>
+          <w:lang w:val="es-AR"/>
+        </w:rPr>
+      </w:pPr>
+      <w:r>
+        <w:rPr>
+          <w:rFonts w:ascii="Calibri" w:eastAsia="Calibri" w:hAnsi="Calibri" w:cs="Times New Roman"/>
+          <w:lang w:val="es-AR"/>
+        </w:rPr>
+        <w:t xml:space="preserve">Los aspectos que se desarrollan en este documento son meramente </w:t>
+      </w:r>
+      <w:r>
+        <w:rPr>
+          <w:rFonts w:ascii="Calibri" w:eastAsia="Calibri" w:hAnsi="Calibri" w:cs="Times New Roman"/>
+          <w:lang w:val="es-AR"/>
+        </w:rPr>
+        <w:t>contractuales (tramites)</w:t>
+      </w:r>
+      <w:r>
+        <w:rPr>
+          <w:rFonts w:ascii="Calibri" w:eastAsia="Calibri" w:hAnsi="Calibri" w:cs="Times New Roman"/>
+          <w:lang w:val="es-AR"/>
+        </w:rPr>
+        <w:t xml:space="preserve">, </w:t>
+      </w:r>
+      <w:r>
+        <w:rPr>
+          <w:rFonts w:ascii="Calibri" w:eastAsia="Calibri" w:hAnsi="Calibri" w:cs="Times New Roman"/>
+          <w:lang w:val="es-AR"/>
+        </w:rPr>
+        <w:t>es decir los pasos a seguir para establecer una relación entre la Playa de Estacionamiento y GeoParking; la que luego le permitirá formar parte del sistema y aprovechar con éxito las cualidades que brinda la plataforma.</w:t>
+      </w:r>
+      <w:r>
+        <w:rPr>
+          <w:rFonts w:ascii="Calibri" w:eastAsia="Calibri" w:hAnsi="Calibri" w:cs="Times New Roman"/>
+          <w:lang w:val="es-AR"/>
+        </w:rPr>
+        <w:br w:type="page"/>
+      </w:r>
+    </w:p>
+    <w:p>
+      <w:pPr>
+        <w:keepNext/>
+        <w:keepLines/>
+        <w:spacing w:before="480" w:after="0" w:line="276" w:lineRule="auto"/>
+        <w:jc w:val="left"/>
+        <w:outlineLvl w:val="0"/>
         <w:rPr>
           <w:rFonts w:ascii="Cambria" w:eastAsia="Times New Roman" w:hAnsi="Cambria" w:cs="Times New Roman"/>
           <w:b/>
@@ -2031,222 +2037,10 @@
           <w:szCs w:val="28"/>
           <w:lang w:val="es-AR"/>
         </w:rPr>
-        <w:lastRenderedPageBreak/>
-        <w:t>CONSIDERACIONES GENERALES</w:t>
-      </w:r>
-      <w:bookmarkEnd w:id="24"/>
-      <w:bookmarkEnd w:id="25"/>
-    </w:p>
-    <w:p>
-      <w:pPr>
-        <w:keepNext/>
-        <w:keepLines/>
-        <w:spacing w:before="200" w:after="0" w:line="276" w:lineRule="auto"/>
-        <w:jc w:val="left"/>
-        <w:outlineLvl w:val="2"/>
-        <w:rPr>
-          <w:rFonts w:ascii="Cambria" w:eastAsia="Times New Roman" w:hAnsi="Cambria" w:cs="Times New Roman"/>
-          <w:b/>
-          <w:bCs/>
-          <w:color w:val="4F81BD"/>
-          <w:lang w:val="es-AR"/>
-        </w:rPr>
-      </w:pPr>
-      <w:bookmarkStart w:id="26" w:name="_Toc407468035"/>
-      <w:bookmarkStart w:id="27" w:name="_Toc411031841"/>
-      <w:r>
-        <w:rPr>
-          <w:rFonts w:ascii="Cambria" w:eastAsia="Times New Roman" w:hAnsi="Cambria" w:cs="Times New Roman"/>
-          <w:b/>
-          <w:bCs/>
-          <w:color w:val="4F81BD"/>
-          <w:lang w:val="es-AR"/>
-        </w:rPr>
-        <w:t>GeoParking: Web Services, Arquitectura</w:t>
-      </w:r>
-      <w:bookmarkEnd w:id="26"/>
-      <w:bookmarkEnd w:id="27"/>
-    </w:p>
-    <w:p>
-      <w:pPr>
-        <w:spacing w:before="0" w:after="200" w:line="276" w:lineRule="auto"/>
-        <w:rPr>
-          <w:rFonts w:ascii="Calibri" w:eastAsia="Calibri" w:hAnsi="Calibri" w:cs="Times New Roman"/>
-          <w:lang w:val="es-AR"/>
-        </w:rPr>
-      </w:pPr>
-      <w:r>
-        <w:rPr>
-          <w:rFonts w:ascii="Calibri" w:eastAsia="Calibri" w:hAnsi="Calibri" w:cs="Times New Roman"/>
-          <w:lang w:val="es-AR"/>
-        </w:rPr>
-        <w:t>El intercambio de información entre GeoParking y los Entes Externos (EE - Playas de Estacionamie</w:t>
-      </w:r>
-      <w:r>
-        <w:rPr>
-          <w:rFonts w:ascii="Calibri" w:eastAsia="Calibri" w:hAnsi="Calibri" w:cs="Times New Roman"/>
-          <w:lang w:val="es-AR"/>
-        </w:rPr>
-        <w:t>nto) se implementa a través de W</w:t>
-      </w:r>
-      <w:r>
-        <w:rPr>
-          <w:rFonts w:ascii="Calibri" w:eastAsia="Calibri" w:hAnsi="Calibri" w:cs="Times New Roman"/>
-          <w:lang w:val="es-AR"/>
-        </w:rPr>
-        <w:t xml:space="preserve">eb </w:t>
-      </w:r>
-      <w:r>
-        <w:rPr>
-          <w:rFonts w:ascii="Calibri" w:eastAsia="Calibri" w:hAnsi="Calibri" w:cs="Times New Roman"/>
-          <w:lang w:val="es-AR"/>
-        </w:rPr>
-        <w:t>Services</w:t>
-      </w:r>
-      <w:r>
-        <w:rPr>
-          <w:rFonts w:ascii="Calibri" w:eastAsia="Calibri" w:hAnsi="Calibri" w:cs="Times New Roman"/>
-          <w:lang w:val="es-AR"/>
-        </w:rPr>
-        <w:t xml:space="preserve">. </w:t>
-      </w:r>
-    </w:p>
-    <w:p>
-      <w:pPr>
-        <w:spacing w:before="0" w:after="200" w:line="276" w:lineRule="auto"/>
-        <w:rPr>
-          <w:rFonts w:ascii="Calibri" w:eastAsia="Calibri" w:hAnsi="Calibri" w:cs="Times New Roman"/>
-          <w:lang w:val="es-AR"/>
-        </w:rPr>
-      </w:pPr>
-      <w:r>
-        <w:rPr>
-          <w:rFonts w:ascii="Calibri" w:eastAsia="Calibri" w:hAnsi="Calibri" w:cs="Times New Roman"/>
-          <w:lang w:val="es-AR"/>
-        </w:rPr>
-        <w:t xml:space="preserve">Todos estos web </w:t>
-      </w:r>
-      <w:r>
-        <w:rPr>
-          <w:rFonts w:ascii="Calibri" w:eastAsia="Calibri" w:hAnsi="Calibri" w:cs="Times New Roman"/>
-          <w:lang w:val="es-AR"/>
-        </w:rPr>
-        <w:t>Services</w:t>
-      </w:r>
-      <w:r>
-        <w:rPr>
-          <w:rFonts w:ascii="Calibri" w:eastAsia="Calibri" w:hAnsi="Calibri" w:cs="Times New Roman"/>
-          <w:lang w:val="es-AR"/>
-        </w:rPr>
-        <w:t xml:space="preserve"> de negocio (WSN) están directamente accesibles a través de Internet, no se requiere el establecimiento de canales especiales de comunicaciones ni VPNs. </w:t>
-      </w:r>
-    </w:p>
-    <w:p>
-      <w:pPr>
-        <w:spacing w:before="0" w:after="200" w:line="276" w:lineRule="auto"/>
-        <w:rPr>
-          <w:rFonts w:ascii="Calibri" w:eastAsia="Calibri" w:hAnsi="Calibri" w:cs="Times New Roman"/>
-          <w:lang w:val="es-AR"/>
-        </w:rPr>
-      </w:pPr>
-      <w:r>
-        <w:rPr>
-          <w:rFonts w:ascii="Calibri" w:eastAsia="Calibri" w:hAnsi="Calibri" w:cs="Times New Roman"/>
-          <w:lang w:val="es-AR"/>
-        </w:rPr>
-        <w:t>El acceso a los WSN está regulado</w:t>
-      </w:r>
-      <w:r>
-        <w:rPr>
-          <w:rFonts w:ascii="Calibri" w:eastAsia="Calibri" w:hAnsi="Calibri" w:cs="Times New Roman"/>
-          <w:lang w:val="es-AR"/>
-        </w:rPr>
-        <w:t xml:space="preserve"> por el</w:t>
-      </w:r>
-      <w:r>
-        <w:rPr>
-          <w:rFonts w:ascii="Calibri" w:eastAsia="Calibri" w:hAnsi="Calibri" w:cs="Times New Roman"/>
-          <w:lang w:val="es-AR"/>
-        </w:rPr>
-        <w:t xml:space="preserve"> servicio de Autenticación y Autorización, el cual autentica a los clientes y les concede permiso de acceso a cada uno de los WSN mediante el </w:t>
-      </w:r>
-      <w:r>
-        <w:rPr>
-          <w:rFonts w:ascii="Calibri" w:eastAsia="Calibri" w:hAnsi="Calibri" w:cs="Times New Roman"/>
-          <w:lang w:val="es-AR"/>
-        </w:rPr>
-        <w:t xml:space="preserve">otorgamiento de un </w:t>
-      </w:r>
-      <w:r>
-        <w:rPr>
-          <w:rFonts w:ascii="Calibri" w:eastAsia="Calibri" w:hAnsi="Calibri" w:cs="Times New Roman"/>
-          <w:lang w:val="es-AR"/>
-        </w:rPr>
-        <w:t>Token o Número de Acceso (NA</w:t>
-      </w:r>
-      <w:r>
-        <w:rPr>
-          <w:rFonts w:ascii="Calibri" w:eastAsia="Calibri" w:hAnsi="Calibri" w:cs="Times New Roman"/>
-          <w:lang w:val="es-AR"/>
-        </w:rPr>
-        <w:t>).</w:t>
-      </w:r>
-    </w:p>
-    <w:p>
-      <w:pPr>
-        <w:spacing w:before="0" w:after="200" w:line="276" w:lineRule="auto"/>
-        <w:rPr>
-          <w:rFonts w:ascii="Calibri" w:eastAsia="Calibri" w:hAnsi="Calibri" w:cs="Times New Roman"/>
-          <w:lang w:val="es-AR"/>
-        </w:rPr>
-      </w:pPr>
-      <w:r>
-        <w:rPr>
-          <w:rFonts w:ascii="Calibri" w:eastAsia="Calibri" w:hAnsi="Calibri" w:cs="Times New Roman"/>
-          <w:lang w:val="es-AR"/>
-        </w:rPr>
-        <w:t>El Token es válido para la utilización e todos los servicios.</w:t>
-      </w:r>
-      <w:r>
-        <w:rPr>
-          <w:rFonts w:ascii="Calibri" w:eastAsia="Calibri" w:hAnsi="Calibri" w:cs="Times New Roman"/>
-          <w:lang w:val="es-AR"/>
-        </w:rPr>
-        <w:t xml:space="preserve"> El cliente será resp</w:t>
-      </w:r>
-      <w:r>
-        <w:rPr>
-          <w:rFonts w:ascii="Calibri" w:eastAsia="Calibri" w:hAnsi="Calibri" w:cs="Times New Roman"/>
-          <w:lang w:val="es-AR"/>
-        </w:rPr>
-        <w:t>onsable de presentar al WSN el N</w:t>
-      </w:r>
-      <w:r>
-        <w:rPr>
-          <w:rFonts w:ascii="Calibri" w:eastAsia="Calibri" w:hAnsi="Calibri" w:cs="Times New Roman"/>
-          <w:lang w:val="es-AR"/>
-        </w:rPr>
-        <w:t xml:space="preserve">A otorgado por el </w:t>
-      </w:r>
-      <w:r>
-        <w:rPr>
-          <w:rFonts w:ascii="Calibri" w:eastAsia="Calibri" w:hAnsi="Calibri" w:cs="Times New Roman"/>
-          <w:lang w:val="es-AR"/>
-        </w:rPr>
-        <w:t>servicio de Autenticación y Autorización</w:t>
-      </w:r>
-      <w:r>
-        <w:rPr>
-          <w:rFonts w:ascii="Calibri" w:eastAsia="Calibri" w:hAnsi="Calibri" w:cs="Times New Roman"/>
-          <w:lang w:val="es-AR"/>
-        </w:rPr>
-        <w:t>, de lo contrario el WSN rechazará su solicitud de acceso.</w:t>
-      </w:r>
-    </w:p>
-    <w:p>
-      <w:pPr>
-        <w:spacing w:before="0" w:after="160" w:line="259" w:lineRule="auto"/>
-        <w:jc w:val="left"/>
+      </w:pPr>
+      <w:bookmarkStart w:id="23" w:name="_Toc407468034"/>
+      <w:bookmarkStart w:id="24" w:name="_Toc411031840"/>
+      <w:r>
         <w:rPr>
           <w:rFonts w:ascii="Cambria" w:eastAsia="Times New Roman" w:hAnsi="Cambria" w:cs="Times New Roman"/>
           <w:b/>
@@ -2256,9 +2050,222 @@
           <w:szCs w:val="28"/>
           <w:lang w:val="es-AR"/>
         </w:rPr>
-      </w:pPr>
-      <w:bookmarkStart w:id="28" w:name="_Toc407468039"/>
-      <w:r>
+        <w:lastRenderedPageBreak/>
+        <w:t>CONSIDERACIONES GENERALES</w:t>
+      </w:r>
+      <w:bookmarkEnd w:id="23"/>
+      <w:bookmarkEnd w:id="24"/>
+    </w:p>
+    <w:p>
+      <w:pPr>
+        <w:keepNext/>
+        <w:keepLines/>
+        <w:spacing w:before="200" w:after="0" w:line="276" w:lineRule="auto"/>
+        <w:jc w:val="left"/>
+        <w:outlineLvl w:val="2"/>
+        <w:rPr>
+          <w:rFonts w:ascii="Cambria" w:eastAsia="Times New Roman" w:hAnsi="Cambria" w:cs="Times New Roman"/>
+          <w:b/>
+          <w:bCs/>
+          <w:color w:val="4F81BD"/>
+          <w:lang w:val="es-AR"/>
+        </w:rPr>
+      </w:pPr>
+      <w:bookmarkStart w:id="25" w:name="_Toc407468035"/>
+      <w:bookmarkStart w:id="26" w:name="_Toc411031841"/>
+      <w:r>
+        <w:rPr>
+          <w:rFonts w:ascii="Cambria" w:eastAsia="Times New Roman" w:hAnsi="Cambria" w:cs="Times New Roman"/>
+          <w:b/>
+          <w:bCs/>
+          <w:color w:val="4F81BD"/>
+          <w:lang w:val="es-AR"/>
+        </w:rPr>
+        <w:t>GeoParking: Web Services, Arquitectura</w:t>
+      </w:r>
+      <w:bookmarkEnd w:id="25"/>
+      <w:bookmarkEnd w:id="26"/>
+    </w:p>
+    <w:p>
+      <w:pPr>
+        <w:spacing w:before="0" w:after="200" w:line="276" w:lineRule="auto"/>
+        <w:rPr>
+          <w:rFonts w:ascii="Calibri" w:eastAsia="Calibri" w:hAnsi="Calibri" w:cs="Times New Roman"/>
+          <w:lang w:val="es-AR"/>
+        </w:rPr>
+      </w:pPr>
+      <w:r>
+        <w:rPr>
+          <w:rFonts w:ascii="Calibri" w:eastAsia="Calibri" w:hAnsi="Calibri" w:cs="Times New Roman"/>
+          <w:lang w:val="es-AR"/>
+        </w:rPr>
+        <w:t>El intercambio de información entre GeoParking y los Entes Externos (EE - Playas de Estacionamie</w:t>
+      </w:r>
+      <w:r>
+        <w:rPr>
+          <w:rFonts w:ascii="Calibri" w:eastAsia="Calibri" w:hAnsi="Calibri" w:cs="Times New Roman"/>
+          <w:lang w:val="es-AR"/>
+        </w:rPr>
+        <w:t>nto) se implementa a través de W</w:t>
+      </w:r>
+      <w:r>
+        <w:rPr>
+          <w:rFonts w:ascii="Calibri" w:eastAsia="Calibri" w:hAnsi="Calibri" w:cs="Times New Roman"/>
+          <w:lang w:val="es-AR"/>
+        </w:rPr>
+        <w:t xml:space="preserve">eb </w:t>
+      </w:r>
+      <w:r>
+        <w:rPr>
+          <w:rFonts w:ascii="Calibri" w:eastAsia="Calibri" w:hAnsi="Calibri" w:cs="Times New Roman"/>
+          <w:lang w:val="es-AR"/>
+        </w:rPr>
+        <w:t>Services</w:t>
+      </w:r>
+      <w:r>
+        <w:rPr>
+          <w:rFonts w:ascii="Calibri" w:eastAsia="Calibri" w:hAnsi="Calibri" w:cs="Times New Roman"/>
+          <w:lang w:val="es-AR"/>
+        </w:rPr>
+        <w:t xml:space="preserve">. </w:t>
+      </w:r>
+    </w:p>
+    <w:p>
+      <w:pPr>
+        <w:spacing w:before="0" w:after="200" w:line="276" w:lineRule="auto"/>
+        <w:rPr>
+          <w:rFonts w:ascii="Calibri" w:eastAsia="Calibri" w:hAnsi="Calibri" w:cs="Times New Roman"/>
+          <w:lang w:val="es-AR"/>
+        </w:rPr>
+      </w:pPr>
+      <w:r>
+        <w:rPr>
+          <w:rFonts w:ascii="Calibri" w:eastAsia="Calibri" w:hAnsi="Calibri" w:cs="Times New Roman"/>
+          <w:lang w:val="es-AR"/>
+        </w:rPr>
+        <w:t xml:space="preserve">Todos estos web </w:t>
+      </w:r>
+      <w:r>
+        <w:rPr>
+          <w:rFonts w:ascii="Calibri" w:eastAsia="Calibri" w:hAnsi="Calibri" w:cs="Times New Roman"/>
+          <w:lang w:val="es-AR"/>
+        </w:rPr>
+        <w:t>Services</w:t>
+      </w:r>
+      <w:r>
+        <w:rPr>
+          <w:rFonts w:ascii="Calibri" w:eastAsia="Calibri" w:hAnsi="Calibri" w:cs="Times New Roman"/>
+          <w:lang w:val="es-AR"/>
+        </w:rPr>
+        <w:t xml:space="preserve"> de negocio (WSN) están directamente accesibles a través de Internet, no se requiere el establecimiento de canales especiales de comunicaciones ni VPNs. </w:t>
+      </w:r>
+    </w:p>
+    <w:p>
+      <w:pPr>
+        <w:spacing w:before="0" w:after="200" w:line="276" w:lineRule="auto"/>
+        <w:rPr>
+          <w:rFonts w:ascii="Calibri" w:eastAsia="Calibri" w:hAnsi="Calibri" w:cs="Times New Roman"/>
+          <w:lang w:val="es-AR"/>
+        </w:rPr>
+      </w:pPr>
+      <w:r>
+        <w:rPr>
+          <w:rFonts w:ascii="Calibri" w:eastAsia="Calibri" w:hAnsi="Calibri" w:cs="Times New Roman"/>
+          <w:lang w:val="es-AR"/>
+        </w:rPr>
+        <w:t>El acceso a los WSN está regulado</w:t>
+      </w:r>
+      <w:r>
+        <w:rPr>
+          <w:rFonts w:ascii="Calibri" w:eastAsia="Calibri" w:hAnsi="Calibri" w:cs="Times New Roman"/>
+          <w:lang w:val="es-AR"/>
+        </w:rPr>
+        <w:t xml:space="preserve"> por el</w:t>
+      </w:r>
+      <w:r>
+        <w:rPr>
+          <w:rFonts w:ascii="Calibri" w:eastAsia="Calibri" w:hAnsi="Calibri" w:cs="Times New Roman"/>
+          <w:lang w:val="es-AR"/>
+        </w:rPr>
+        <w:t xml:space="preserve"> servicio de Autenticación y Autorización, el cual autentica a los clientes y les concede permiso de acceso a cada uno de los WSN mediante el </w:t>
+      </w:r>
+      <w:r>
+        <w:rPr>
+          <w:rFonts w:ascii="Calibri" w:eastAsia="Calibri" w:hAnsi="Calibri" w:cs="Times New Roman"/>
+          <w:lang w:val="es-AR"/>
+        </w:rPr>
+        <w:t xml:space="preserve">otorgamiento de un </w:t>
+      </w:r>
+      <w:r>
+        <w:rPr>
+          <w:rFonts w:ascii="Calibri" w:eastAsia="Calibri" w:hAnsi="Calibri" w:cs="Times New Roman"/>
+          <w:lang w:val="es-AR"/>
+        </w:rPr>
+        <w:t>Token o Número de Acceso (NA</w:t>
+      </w:r>
+      <w:r>
+        <w:rPr>
+          <w:rFonts w:ascii="Calibri" w:eastAsia="Calibri" w:hAnsi="Calibri" w:cs="Times New Roman"/>
+          <w:lang w:val="es-AR"/>
+        </w:rPr>
+        <w:t>).</w:t>
+      </w:r>
+    </w:p>
+    <w:p>
+      <w:pPr>
+        <w:spacing w:before="0" w:after="200" w:line="276" w:lineRule="auto"/>
+        <w:rPr>
+          <w:rFonts w:ascii="Calibri" w:eastAsia="Calibri" w:hAnsi="Calibri" w:cs="Times New Roman"/>
+          <w:lang w:val="es-AR"/>
+        </w:rPr>
+      </w:pPr>
+      <w:r>
+        <w:rPr>
+          <w:rFonts w:ascii="Calibri" w:eastAsia="Calibri" w:hAnsi="Calibri" w:cs="Times New Roman"/>
+          <w:lang w:val="es-AR"/>
+        </w:rPr>
+        <w:t>El Token es válido para la utilización e todos los servicios.</w:t>
+      </w:r>
+      <w:r>
+        <w:rPr>
+          <w:rFonts w:ascii="Calibri" w:eastAsia="Calibri" w:hAnsi="Calibri" w:cs="Times New Roman"/>
+          <w:lang w:val="es-AR"/>
+        </w:rPr>
+        <w:t xml:space="preserve"> El cliente será resp</w:t>
+      </w:r>
+      <w:r>
+        <w:rPr>
+          <w:rFonts w:ascii="Calibri" w:eastAsia="Calibri" w:hAnsi="Calibri" w:cs="Times New Roman"/>
+          <w:lang w:val="es-AR"/>
+        </w:rPr>
+        <w:t>onsable de presentar al WSN el N</w:t>
+      </w:r>
+      <w:r>
+        <w:rPr>
+          <w:rFonts w:ascii="Calibri" w:eastAsia="Calibri" w:hAnsi="Calibri" w:cs="Times New Roman"/>
+          <w:lang w:val="es-AR"/>
+        </w:rPr>
+        <w:t xml:space="preserve">A otorgado por el </w:t>
+      </w:r>
+      <w:r>
+        <w:rPr>
+          <w:rFonts w:ascii="Calibri" w:eastAsia="Calibri" w:hAnsi="Calibri" w:cs="Times New Roman"/>
+          <w:lang w:val="es-AR"/>
+        </w:rPr>
+        <w:t>servicio de Autenticación y Autorización</w:t>
+      </w:r>
+      <w:r>
+        <w:rPr>
+          <w:rFonts w:ascii="Calibri" w:eastAsia="Calibri" w:hAnsi="Calibri" w:cs="Times New Roman"/>
+          <w:lang w:val="es-AR"/>
+        </w:rPr>
+        <w:t>, de lo contrario el WSN rechazará su solicitud de acceso.</w:t>
+      </w:r>
+    </w:p>
+    <w:p>
+      <w:pPr>
+        <w:spacing w:before="0" w:after="160" w:line="259" w:lineRule="auto"/>
+        <w:jc w:val="left"/>
         <w:rPr>
           <w:rFonts w:ascii="Cambria" w:eastAsia="Times New Roman" w:hAnsi="Cambria" w:cs="Times New Roman"/>
           <w:b/>
@@ -2268,16 +2275,9 @@
           <w:szCs w:val="28"/>
           <w:lang w:val="es-AR"/>
         </w:rPr>
-        <w:br w:type="page"/>
-      </w:r>
-    </w:p>
-    <w:p>
-      <w:pPr>
-        <w:keepNext/>
-        <w:keepLines/>
-        <w:spacing w:before="480" w:after="0" w:line="276" w:lineRule="auto"/>
-        <w:jc w:val="left"/>
-        <w:outlineLvl w:val="0"/>
+      </w:pPr>
+      <w:bookmarkStart w:id="27" w:name="_Toc407468039"/>
+      <w:r>
         <w:rPr>
           <w:rFonts w:ascii="Cambria" w:eastAsia="Times New Roman" w:hAnsi="Cambria" w:cs="Times New Roman"/>
           <w:b/>
@@ -2287,10 +2287,16 @@
           <w:szCs w:val="28"/>
           <w:lang w:val="es-AR"/>
         </w:rPr>
-      </w:pPr>
-      <w:bookmarkStart w:id="29" w:name="_Toc411031842"/>
-      <w:bookmarkEnd w:id="28"/>
-      <w:r>
+        <w:br w:type="page"/>
+      </w:r>
+    </w:p>
+    <w:p>
+      <w:pPr>
+        <w:keepNext/>
+        <w:keepLines/>
+        <w:spacing w:before="480" w:after="0" w:line="276" w:lineRule="auto"/>
+        <w:jc w:val="left"/>
+        <w:outlineLvl w:val="0"/>
         <w:rPr>
           <w:rFonts w:ascii="Cambria" w:eastAsia="Times New Roman" w:hAnsi="Cambria" w:cs="Times New Roman"/>
           <w:b/>
@@ -2300,8 +2306,50 @@
           <w:szCs w:val="28"/>
           <w:lang w:val="es-AR"/>
         </w:rPr>
+      </w:pPr>
+      <w:bookmarkStart w:id="28" w:name="_Toc411031842"/>
+      <w:bookmarkEnd w:id="27"/>
+      <w:r>
+        <w:rPr>
+          <w:rFonts w:ascii="Cambria" w:eastAsia="Times New Roman" w:hAnsi="Cambria" w:cs="Times New Roman"/>
+          <w:b/>
+          <w:bCs/>
+          <w:color w:val="365F91"/>
+          <w:sz w:val="28"/>
+          <w:szCs w:val="28"/>
+          <w:lang w:val="es-AR"/>
+        </w:rPr>
         <w:lastRenderedPageBreak/>
         <w:t>TRAMITE A REALIZAR</w:t>
+      </w:r>
+      <w:bookmarkEnd w:id="28"/>
+    </w:p>
+    <w:p>
+      <w:pPr>
+        <w:rPr>
+          <w:lang w:val="es-AR"/>
+        </w:rPr>
+      </w:pPr>
+      <w:r>
+        <w:rPr>
+          <w:lang w:val="es-AR"/>
+        </w:rPr>
+        <w:t>Como se mencionó anteriormente, este documento describirá el proceso que debe llevar a cabo la persona responsable de una playa de Estacionamiento que quiera pertenecer a la plataforma GeoParking y poder hacer uso de la misma para la divulgación de sus actividades.</w:t>
+      </w:r>
+    </w:p>
+    <w:p>
+      <w:pPr>
+        <w:pStyle w:val="Ttulo2"/>
+        <w:rPr>
+          <w:lang w:val="es-AR"/>
+        </w:rPr>
+      </w:pPr>
+      <w:bookmarkStart w:id="29" w:name="_Toc411031843"/>
+      <w:r>
+        <w:rPr>
+          <w:lang w:val="es-AR"/>
+        </w:rPr>
+        <w:t>Solicitud de Registración</w:t>
       </w:r>
       <w:bookmarkEnd w:id="29"/>
     </w:p>
@@ -2315,22 +2363,307 @@
         <w:rPr>
           <w:lang w:val="es-AR"/>
         </w:rPr>
-        <w:t>Como se mencionó anteriormente, este documento describirá el proceso que debe llevar a cabo la persona responsable de una playa de Estacionamiento que quiera pertenecer a la plataforma GeoParking y poder hacer uso de la misma para la divulgación de sus actividades.</w:t>
+        <w:t>Para comenzar el proceso de conexión a la plataforma GeoParking</w:t>
+      </w:r>
+      <w:r>
+        <w:rPr>
+          <w:lang w:val="es-AR"/>
+        </w:rPr>
+        <w:t>, el usuario se debe dirigir a la sección de la web GeoParking donde se le permite iniciar el trámite</w:t>
+      </w:r>
+      <w:r>
+        <w:rPr>
+          <w:lang w:val="es-AR"/>
+        </w:rPr>
+        <w:t>.</w:t>
       </w:r>
     </w:p>
     <w:p>
       <w:pPr>
+        <w:rPr>
+          <w:color w:val="FF0000"/>
+          <w:lang w:val="es-AR"/>
+        </w:rPr>
+      </w:pPr>
+      <w:r>
+        <w:rPr>
+          <w:color w:val="FF0000"/>
+          <w:lang w:val="es-AR"/>
+        </w:rPr>
+        <w:t>IMAGEN DE SECCION WEB</w:t>
+      </w:r>
+    </w:p>
+    <w:p>
+      <w:pPr>
+        <w:rPr>
+          <w:lang w:val="es-AR"/>
+        </w:rPr>
+      </w:pPr>
+      <w:r>
+        <w:rPr>
+          <w:lang w:val="es-AR"/>
+        </w:rPr>
+        <w:t>Al presionar el link, se le pedirá al usuario registrarse. Luego de ingresar los datos y que la registración se haya realizado correctamente, se mostrará un mensaje indicándole al usuario que le ha sido enviado un mail para que pueda confirmar la registración y además prosiga con el proceso de solicitud.</w:t>
+      </w:r>
+    </w:p>
+    <w:p>
+      <w:pPr>
+        <w:rPr>
+          <w:color w:val="FF0000"/>
+          <w:lang w:val="es-AR"/>
+        </w:rPr>
+      </w:pPr>
+      <w:r>
+        <w:rPr>
+          <w:color w:val="FF0000"/>
+          <w:lang w:val="es-AR"/>
+        </w:rPr>
+        <w:t>IMAGEN MAIL</w:t>
+      </w:r>
+    </w:p>
+    <w:p>
+      <w:pPr>
+        <w:rPr>
+          <w:lang w:val="es-AR"/>
+        </w:rPr>
+      </w:pPr>
+      <w:r>
+        <w:rPr>
+          <w:lang w:val="es-AR"/>
+        </w:rPr>
+        <w:t>Al acceder al link que se muestra en el mail, se lo redirigirá a una página donde se le comunicara la confirmación de la cuenta y se le permitirá completar la solicitud.</w:t>
+      </w:r>
+    </w:p>
+    <w:p>
+      <w:pPr>
+        <w:rPr>
+          <w:color w:val="FF0000"/>
+          <w:lang w:val="es-AR"/>
+        </w:rPr>
+      </w:pPr>
+      <w:r>
+        <w:rPr>
+          <w:color w:val="FF0000"/>
+          <w:lang w:val="es-AR"/>
+        </w:rPr>
+        <w:t>IMAGEN PANTALLA SOLICITUD</w:t>
+      </w:r>
+    </w:p>
+    <w:p>
+      <w:pPr>
+        <w:rPr>
+          <w:lang w:val="es-AR"/>
+        </w:rPr>
+      </w:pPr>
+      <w:r>
+        <w:rPr>
+          <w:lang w:val="es-AR"/>
+        </w:rPr>
+        <w:t xml:space="preserve">El usuario debe completar el nombre de la playa y presionar el botón para generar la solicitud. Se mostrara un mensaje de confirmación y se descargara un archivo con la solicitud correspondiente. Dicha solicitud </w:t>
+      </w:r>
+      <w:r>
+        <w:rPr>
+          <w:lang w:val="es-AR"/>
+        </w:rPr>
+        <w:t>contendrá</w:t>
+      </w:r>
+      <w:r>
+        <w:rPr>
+          <w:lang w:val="es-AR"/>
+        </w:rPr>
+        <w:t xml:space="preserve"> la siguiente información:</w:t>
+      </w:r>
+    </w:p>
+    <w:p>
+      <w:pPr>
+        <w:pStyle w:val="Prrafodelista"/>
+        <w:numPr>
+          <w:ilvl w:val="0"/>
+          <w:numId w:val="29"/>
+        </w:numPr>
+        <w:rPr>
+          <w:lang w:val="es-AR"/>
+        </w:rPr>
+      </w:pPr>
+      <w:r>
+        <w:rPr>
+          <w:lang w:val="es-AR"/>
+        </w:rPr>
+        <w:t>Datos del usuario</w:t>
+      </w:r>
+      <w:r>
+        <w:rPr>
+          <w:lang w:val="es-AR"/>
+        </w:rPr>
+        <w:t>.</w:t>
+      </w:r>
+    </w:p>
+    <w:p>
+      <w:pPr>
+        <w:pStyle w:val="Prrafodelista"/>
+        <w:numPr>
+          <w:ilvl w:val="0"/>
+          <w:numId w:val="29"/>
+        </w:numPr>
+        <w:rPr>
+          <w:lang w:val="es-AR"/>
+        </w:rPr>
+      </w:pPr>
+      <w:r>
+        <w:rPr>
+          <w:lang w:val="es-AR"/>
+        </w:rPr>
+        <w:t xml:space="preserve">Documentación legal requerida de la playa. </w:t>
+      </w:r>
+    </w:p>
+    <w:p>
+      <w:pPr>
+        <w:pStyle w:val="Prrafodelista"/>
+        <w:numPr>
+          <w:ilvl w:val="0"/>
+          <w:numId w:val="29"/>
+        </w:numPr>
+        <w:rPr>
+          <w:lang w:val="es-AR"/>
+        </w:rPr>
+      </w:pPr>
+      <w:r>
+        <w:rPr>
+          <w:lang w:val="es-AR"/>
+        </w:rPr>
+        <w:t>Información de la playa a mostrar en el sistema.</w:t>
+      </w:r>
+    </w:p>
+    <w:p>
+      <w:pPr>
+        <w:rPr>
+          <w:color w:val="FF0000"/>
+          <w:lang w:val="es-AR"/>
+        </w:rPr>
+      </w:pPr>
+      <w:r>
+        <w:rPr>
+          <w:color w:val="FF0000"/>
+          <w:lang w:val="es-AR"/>
+        </w:rPr>
+        <w:t>IMAGEN SOLICITUD</w:t>
+      </w:r>
+    </w:p>
+    <w:p>
+      <w:pPr>
+        <w:rPr>
+          <w:lang w:val="es-AR"/>
+        </w:rPr>
+      </w:pPr>
+      <w:r>
+        <w:rPr>
+          <w:lang w:val="es-AR"/>
+        </w:rPr>
+        <w:t xml:space="preserve">Terminada la generación de </w:t>
+      </w:r>
+      <w:r>
+        <w:rPr>
+          <w:lang w:val="es-AR"/>
+        </w:rPr>
+        <w:t>la solicitud, el usuario podrá acceder a un panel de administración de solicitudes, en el cual podrá verificar el estado de la misma, hasta que el administrador de GeoParking la de por aprobada.</w:t>
+      </w:r>
+    </w:p>
+    <w:p>
+      <w:pPr>
+        <w:rPr>
+          <w:color w:val="FF0000"/>
+          <w:lang w:val="es-AR"/>
+        </w:rPr>
+      </w:pPr>
+      <w:r>
+        <w:rPr>
+          <w:color w:val="FF0000"/>
+          <w:lang w:val="es-AR"/>
+        </w:rPr>
+        <w:t>IMAGEN</w:t>
+      </w:r>
+      <w:r>
+        <w:rPr>
+          <w:color w:val="FF0000"/>
+          <w:lang w:val="es-AR"/>
+        </w:rPr>
+        <w:t xml:space="preserve"> ADMINISTRACION SOLICITUDES</w:t>
+      </w:r>
+    </w:p>
+    <w:p>
+      <w:pPr>
+        <w:rPr>
+          <w:lang w:val="es-AR"/>
+        </w:rPr>
+      </w:pPr>
+      <w:r>
+        <w:rPr>
+          <w:lang w:val="es-AR"/>
+        </w:rPr>
+        <w:t>Llegado el momento en que la solicitud sea aprobada (es decir, la playa ya fue registrada en el sistema y se obtuvieron los datos de acceso a los servicios web), la solitud desaparecerá del listado de solicitudes y aparecerá en la sección de conexiones.</w:t>
+      </w:r>
+    </w:p>
+    <w:p>
+      <w:pPr>
+        <w:rPr>
+          <w:lang w:val="es-AR"/>
+        </w:rPr>
+      </w:pPr>
+      <w:r>
+        <w:rPr>
+          <w:lang w:val="es-AR"/>
+        </w:rPr>
+        <w:t>Una vez ya existente la conexión el usuario deberá verificar la información de la playa, y si ésta es correcta, aceptar la conformidad de la conexión creada.</w:t>
+      </w:r>
+    </w:p>
+    <w:p>
+      <w:pPr>
+        <w:rPr>
+          <w:lang w:val="es-AR"/>
+        </w:rPr>
+      </w:pPr>
+      <w:r>
+        <w:rPr>
+          <w:color w:val="FF0000"/>
+          <w:lang w:val="es-AR"/>
+        </w:rPr>
+        <w:t>IMAGEN</w:t>
+      </w:r>
+      <w:r>
+        <w:rPr>
+          <w:color w:val="FF0000"/>
+          <w:lang w:val="es-AR"/>
+        </w:rPr>
+        <w:t xml:space="preserve"> ADMINISTRACION </w:t>
+      </w:r>
+      <w:r>
+        <w:rPr>
+          <w:color w:val="FF0000"/>
+          <w:lang w:val="es-AR"/>
+        </w:rPr>
+        <w:t>CONEXIONES</w:t>
+      </w:r>
+    </w:p>
+    <w:p>
+      <w:pPr>
+        <w:rPr>
+          <w:lang w:val="es-AR"/>
+        </w:rPr>
+      </w:pPr>
+    </w:p>
+    <w:p>
+      <w:pPr>
         <w:pStyle w:val="Ttulo2"/>
         <w:rPr>
           <w:lang w:val="es-AR"/>
         </w:rPr>
       </w:pPr>
-      <w:bookmarkStart w:id="30" w:name="_Toc411031843"/>
-      <w:r>
-        <w:rPr>
-          <w:lang w:val="es-AR"/>
-        </w:rPr>
-        <w:t>Solicitud de Registración</w:t>
+      <w:bookmarkStart w:id="30" w:name="_Toc411031844"/>
+      <w:r>
+        <w:rPr>
+          <w:lang w:val="es-AR"/>
+        </w:rPr>
+        <w:t>Presentación de Documentación</w:t>
       </w:r>
       <w:bookmarkEnd w:id="30"/>
     </w:p>
@@ -2344,28 +2677,55 @@
         <w:rPr>
           <w:lang w:val="es-AR"/>
         </w:rPr>
-        <w:t>Para comenzar el proceso de conexión a la plataforma GeoParking</w:t>
-      </w:r>
-      <w:r>
-        <w:rPr>
-          <w:lang w:val="es-AR"/>
-        </w:rPr>
-        <w:t xml:space="preserve">, se debe imprimir la solicitud de registración desde el sitio GeoParking, cuya dirección es </w:t>
-      </w:r>
-      <w:hyperlink r:id="rId10" w:history="1">
-        <w:r>
-          <w:rPr>
-            <w:rStyle w:val="Hipervnculo"/>
-            <w:lang w:val="es-AR"/>
-          </w:rPr>
-          <w:t>www.geoparking.com.ar</w:t>
-        </w:r>
-      </w:hyperlink>
-      <w:r>
-        <w:rPr>
-          <w:lang w:val="es-AR"/>
-        </w:rPr>
-        <w:t>.</w:t>
+        <w:t>Cuando el usuario haya confeccionado</w:t>
+      </w:r>
+      <w:r>
+        <w:rPr>
+          <w:lang w:val="es-AR"/>
+        </w:rPr>
+        <w:t xml:space="preserve"> toda la documentación solicitad</w:t>
+      </w:r>
+      <w:r>
+        <w:rPr>
+          <w:lang w:val="es-AR"/>
+        </w:rPr>
+        <w:t xml:space="preserve">a, </w:t>
+      </w:r>
+      <w:r>
+        <w:rPr>
+          <w:lang w:val="es-AR"/>
+        </w:rPr>
+        <w:t>debe enviar la misma</w:t>
+      </w:r>
+      <w:r>
+        <w:rPr>
+          <w:lang w:val="es-AR"/>
+        </w:rPr>
+        <w:t xml:space="preserve"> </w:t>
+      </w:r>
+      <w:r>
+        <w:rPr>
+          <w:lang w:val="es-AR"/>
+        </w:rPr>
+        <w:t>a</w:t>
+      </w:r>
+      <w:r>
+        <w:rPr>
+          <w:lang w:val="es-AR"/>
+        </w:rPr>
+        <w:t xml:space="preserve"> </w:t>
+      </w:r>
+      <w:r>
+        <w:rPr>
+          <w:lang w:val="es-AR"/>
+        </w:rPr>
+        <w:t xml:space="preserve">GeoParking para el proceso </w:t>
+      </w:r>
+      <w:r>
+        <w:rPr>
+          <w:lang w:val="es-AR"/>
+        </w:rPr>
+        <w:t>de creación de conexión entre la playa y la plataforma.</w:t>
       </w:r>
     </w:p>
     <w:p>
@@ -2378,7 +2738,7 @@
         <w:rPr>
           <w:lang w:val="es-AR"/>
         </w:rPr>
-        <w:t>Para poder obtener la misma se le pedirán que ingrese los datos de la playa (nombre, tipo, dirección) y también datos personales del responsable de la playa (nombre y apellido, DNI).</w:t>
+        <w:t>La información puede ser enviada por correo, mail o presentada personalmente en las instalaciones.</w:t>
       </w:r>
     </w:p>
     <w:p>
@@ -2391,13 +2751,7 @@
         <w:rPr>
           <w:lang w:val="es-AR"/>
         </w:rPr>
-        <w:t>Con toda esa información se imprimirá una solicitud particular, realizada específicamente para el pedido de cada playa.</w:t>
-      </w:r>
-      <w:r>
-        <w:rPr>
-          <w:lang w:val="es-AR"/>
-        </w:rPr>
-        <w:t xml:space="preserve"> </w:t>
+        <w:t>El representante de GeoParking se ocupara de validar la documentación presentada y proceder a la registración de la playa.</w:t>
       </w:r>
     </w:p>
     <w:p>
@@ -2406,138 +2760,20 @@
           <w:lang w:val="es-AR"/>
         </w:rPr>
       </w:pPr>
-      <w:r>
-        <w:rPr>
-          <w:noProof/>
-          <w:lang w:val="es-AR" w:eastAsia="es-AR"/>
-        </w:rPr>
-        <mc:AlternateContent>
-          <mc:Choice Requires="wps">
-            <w:drawing>
-              <wp:anchor distT="0" distB="0" distL="114300" distR="114300" simplePos="0" relativeHeight="251659264" behindDoc="0" locked="0" layoutInCell="1" allowOverlap="1" wp14:anchorId="287D72D4" wp14:editId="6FAAF406">
-                <wp:simplePos x="0" y="0"/>
-                <wp:positionH relativeFrom="column">
-                  <wp:posOffset>767715</wp:posOffset>
-                </wp:positionH>
-                <wp:positionV relativeFrom="paragraph">
-                  <wp:posOffset>528320</wp:posOffset>
-                </wp:positionV>
-                <wp:extent cx="4229100" cy="1104900"/>
-                <wp:effectExtent l="0" t="0" r="19050" b="19050"/>
-                <wp:wrapTopAndBottom/>
-                <wp:docPr id="1" name="1 Rectángulo"/>
-                <wp:cNvGraphicFramePr/>
-                <a:graphic xmlns:a="http://schemas.openxmlformats.org/drawingml/2006/main">
-                  <a:graphicData uri="http://schemas.microsoft.com/office/word/2010/wordprocessingShape">
-                    <wps:wsp>
-                      <wps:cNvSpPr/>
-                      <wps:spPr>
-                        <a:xfrm>
-                          <a:off x="0" y="0"/>
-                          <a:ext cx="4229100" cy="1104900"/>
-                        </a:xfrm>
-                        <a:prstGeom prst="rect">
-                          <a:avLst/>
-                        </a:prstGeom>
-                      </wps:spPr>
-                      <wps:style>
-                        <a:lnRef idx="2">
-                          <a:schemeClr val="accent6"/>
-                        </a:lnRef>
-                        <a:fillRef idx="1">
-                          <a:schemeClr val="lt1"/>
-                        </a:fillRef>
-                        <a:effectRef idx="0">
-                          <a:schemeClr val="accent6"/>
-                        </a:effectRef>
-                        <a:fontRef idx="minor">
-                          <a:schemeClr val="dk1"/>
-                        </a:fontRef>
-                      </wps:style>
-                      <wps:txbx>
-                        <w:txbxContent>
-                          <w:p>
-                            <w:pPr>
-                              <w:jc w:val="center"/>
-                              <w:rPr>
-                                <w:lang w:val="es-AR"/>
-                              </w:rPr>
-                            </w:pPr>
-                            <w:r>
-                              <w:rPr>
-                                <w:lang w:val="es-AR"/>
-                              </w:rPr>
-                              <w:t>Imagen de solicitud</w:t>
-                            </w:r>
-                          </w:p>
-                        </w:txbxContent>
-                      </wps:txbx>
-                      <wps:bodyPr rot="0" spcFirstLastPara="0" vertOverflow="overflow" horzOverflow="overflow" vert="horz" wrap="square" lIns="91440" tIns="45720" rIns="91440" bIns="45720" numCol="1" spcCol="0" rtlCol="0" fromWordArt="0" anchor="ctr" anchorCtr="0" forceAA="0" compatLnSpc="1">
-                        <a:prstTxWarp prst="textNoShape">
-                          <a:avLst/>
-                        </a:prstTxWarp>
-                        <a:noAutofit/>
-                      </wps:bodyPr>
-                    </wps:wsp>
-                  </a:graphicData>
-                </a:graphic>
-              </wp:anchor>
-            </w:drawing>
-          </mc:Choice>
-          <mc:Fallback>
-            <w:pict>
-              <v:rect id="1 Rectángulo" o:spid="_x0000_s1026" style="position:absolute;left:0;text-align:left;margin-left:60.45pt;margin-top:41.6pt;width:333pt;height:87pt;z-index:251659264;visibility:visible;mso-wrap-style:square;mso-wrap-distance-left:9pt;mso-wrap-distance-top:0;mso-wrap-distance-right:9pt;mso-wrap-distance-bottom:0;mso-position-horizontal:absolute;mso-position-horizontal-relative:text;mso-position-vertical:absolute;mso-position-vertical-relative:text;v-text-anchor:middle" o:gfxdata="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" fillcolor="white [3201]" strokecolor="#70ad47 [3209]" strokeweight="1pt">
-                <v:textbox>
-                  <w:txbxContent>
-                    <w:p>
-                      <w:pPr>
-                        <w:jc w:val="center"/>
-                        <w:rPr>
-                          <w:lang w:val="es-AR"/>
-                        </w:rPr>
-                      </w:pPr>
-                      <w:r>
-                        <w:rPr>
-                          <w:lang w:val="es-AR"/>
-                        </w:rPr>
-                        <w:t>Imagen de solicitud</w:t>
-                      </w:r>
-                    </w:p>
-                  </w:txbxContent>
-                </v:textbox>
-                <w10:wrap type="topAndBottom"/>
-              </v:rect>
-            </w:pict>
-          </mc:Fallback>
-        </mc:AlternateContent>
-      </w:r>
-      <w:r>
-        <w:rPr>
-          <w:lang w:val="es-AR"/>
-        </w:rPr>
-        <w:t>La solicitud de registración contendrá una lista de requerimientos que consta de documentación necesaria para el siguiente paso del proceso.</w:t>
-      </w:r>
     </w:p>
     <w:p>
       <w:pPr>
-        <w:rPr>
-          <w:lang w:val="es-AR"/>
-        </w:rPr>
-      </w:pPr>
-    </w:p>
-    <w:p>
-      <w:pPr>
         <w:pStyle w:val="Ttulo2"/>
         <w:rPr>
           <w:lang w:val="es-AR"/>
         </w:rPr>
       </w:pPr>
-      <w:bookmarkStart w:id="31" w:name="_Toc411031844"/>
-      <w:r>
-        <w:rPr>
-          <w:lang w:val="es-AR"/>
-        </w:rPr>
-        <w:t>Presentación de Documentación</w:t>
+      <w:bookmarkStart w:id="31" w:name="_Toc411031845"/>
+      <w:r>
+        <w:rPr>
+          <w:lang w:val="es-AR"/>
+        </w:rPr>
+        <w:t>Generación de Token (Número de Acceso)</w:t>
       </w:r>
       <w:bookmarkEnd w:id="31"/>
     </w:p>
@@ -2551,7 +2787,7 @@
         <w:rPr>
           <w:lang w:val="es-AR"/>
         </w:rPr>
-        <w:t>Con toda la documentación solicitada, el interesado debe presentarse ante la empresa GeoParking para el proceso de registración de la playa como ente con permisos de conexión a los servicios de GeoParking.</w:t>
+        <w:t>EL siguiente paso es generar el Token (Número de Acceso), con el cual el sistema de la playa de estacionamiento podrá hacer usos de los servicios de GeoParking para mantener actualizada su información en tiempo real.</w:t>
       </w:r>
     </w:p>
     <w:p>
@@ -2564,36 +2800,197 @@
         <w:rPr>
           <w:lang w:val="es-AR"/>
         </w:rPr>
-        <w:t>El representante de GeoParking se ocupara de validar la documentación presentada y proceder a la registración de la playa.</w:t>
+        <w:t>Para la generación del Token, el administrador en su sección de conexiones, procederá a relacionar la playa y el usuario responsable que aparecen en la solicitud. Esta relación lo que produce es una conexión para que dicha playa pueda tener acceso a la utilización de los servicios web. Dicha conexión creada aparecerá en una grilla para la administración de las conexiones existentes en el sistema.</w:t>
       </w:r>
     </w:p>
     <w:p>
       <w:pPr>
-        <w:pStyle w:val="Ttulo2"/>
-        <w:rPr>
-          <w:lang w:val="es-AR"/>
-        </w:rPr>
-      </w:pPr>
-      <w:bookmarkStart w:id="32" w:name="_Toc411031845"/>
-      <w:r>
-        <w:rPr>
-          <w:lang w:val="es-AR"/>
-        </w:rPr>
-        <w:t>Generación de Token (Número de Acceso)</w:t>
-      </w:r>
+        <w:rPr>
+          <w:color w:val="FF0000"/>
+          <w:lang w:val="es-AR"/>
+        </w:rPr>
+      </w:pPr>
+      <w:r>
+        <w:rPr>
+          <w:color w:val="FF0000"/>
+          <w:lang w:val="es-AR"/>
+        </w:rPr>
+        <w:t>IMAGEN</w:t>
+      </w:r>
+      <w:r>
+        <w:rPr>
+          <w:color w:val="FF0000"/>
+          <w:lang w:val="es-AR"/>
+        </w:rPr>
+        <w:t xml:space="preserve"> ADMINISTRACION </w:t>
+      </w:r>
+      <w:r>
+        <w:rPr>
+          <w:color w:val="FF0000"/>
+          <w:lang w:val="es-AR"/>
+        </w:rPr>
+        <w:t>CONEXIONES</w:t>
+      </w:r>
+      <w:r>
+        <w:rPr>
+          <w:color w:val="FF0000"/>
+          <w:lang w:val="es-AR"/>
+        </w:rPr>
+        <w:t xml:space="preserve"> (CREAR CONEXION)</w:t>
+      </w:r>
+    </w:p>
+    <w:p>
+      <w:pPr>
+        <w:rPr>
+          <w:color w:val="FF0000"/>
+          <w:lang w:val="es-AR"/>
+        </w:rPr>
+      </w:pPr>
+    </w:p>
+    <w:p>
+      <w:pPr>
+        <w:rPr>
+          <w:color w:val="FF0000"/>
+          <w:lang w:val="es-AR"/>
+        </w:rPr>
+      </w:pPr>
+      <w:r>
+        <w:rPr>
+          <w:color w:val="FF0000"/>
+          <w:lang w:val="es-AR"/>
+        </w:rPr>
+        <w:t>IMAGEN</w:t>
+      </w:r>
+      <w:r>
+        <w:rPr>
+          <w:color w:val="FF0000"/>
+          <w:lang w:val="es-AR"/>
+        </w:rPr>
+        <w:t xml:space="preserve"> ADMINISTRACION </w:t>
+      </w:r>
+      <w:r>
+        <w:rPr>
+          <w:color w:val="FF0000"/>
+          <w:lang w:val="es-AR"/>
+        </w:rPr>
+        <w:t>CONEXIONES (</w:t>
+      </w:r>
+      <w:r>
+        <w:rPr>
+          <w:color w:val="FF0000"/>
+          <w:lang w:val="es-AR"/>
+        </w:rPr>
+        <w:t>GRILLA</w:t>
+      </w:r>
+      <w:r>
+        <w:rPr>
+          <w:color w:val="FF0000"/>
+          <w:lang w:val="es-AR"/>
+        </w:rPr>
+        <w:t xml:space="preserve"> CONEXION</w:t>
+      </w:r>
+      <w:r>
+        <w:rPr>
+          <w:color w:val="FF0000"/>
+          <w:lang w:val="es-AR"/>
+        </w:rPr>
+        <w:t>ES</w:t>
+      </w:r>
+      <w:r>
+        <w:rPr>
+          <w:color w:val="FF0000"/>
+          <w:lang w:val="es-AR"/>
+        </w:rPr>
+        <w:t>)</w:t>
+      </w:r>
+    </w:p>
+    <w:p>
+      <w:pPr>
+        <w:rPr>
+          <w:color w:val="FF0000"/>
+          <w:lang w:val="es-AR"/>
+        </w:rPr>
+      </w:pPr>
+    </w:p>
+    <w:p>
+      <w:pPr>
+        <w:rPr>
+          <w:lang w:val="es-AR"/>
+        </w:rPr>
+      </w:pPr>
+      <w:r>
+        <w:rPr>
+          <w:lang w:val="es-AR"/>
+        </w:rPr>
+        <w:t>La generación del Token, pasara a formar parte del documento de acceso que se entregara al responsable de playa.</w:t>
+      </w:r>
+      <w:r>
+        <w:rPr>
+          <w:lang w:val="es-AR"/>
+        </w:rPr>
+        <w:t xml:space="preserve"> Dicha información será enviada por email al usuario.</w:t>
+      </w:r>
+    </w:p>
+    <w:p>
+      <w:pPr>
+        <w:rPr>
+          <w:lang w:val="es-AR"/>
+        </w:rPr>
+      </w:pPr>
+      <w:r>
+        <w:rPr>
+          <w:lang w:val="es-AR"/>
+        </w:rPr>
+        <w:t xml:space="preserve">Los datos de acceso irán acompañados por una URL (Dirección Web) para que el </w:t>
+      </w:r>
+      <w:r>
+        <w:rPr>
+          <w:lang w:val="es-AR"/>
+        </w:rPr>
+        <w:t>responsable de la playa</w:t>
+      </w:r>
+      <w:r>
+        <w:rPr>
+          <w:lang w:val="es-AR"/>
+        </w:rPr>
+        <w:t xml:space="preserve"> pueda obtener </w:t>
+      </w:r>
+      <w:r>
+        <w:rPr>
+          <w:lang w:val="es-AR"/>
+        </w:rPr>
+        <w:t>la documentación técnica requerida para la conexión y utilización de los servicios web. Dicha documentación está destinada a quien mantiene los sistemas de las playas de estacionamiento.</w:t>
+      </w:r>
+      <w:bookmarkStart w:id="32" w:name="_GoBack"/>
       <w:bookmarkEnd w:id="32"/>
     </w:p>
     <w:p>
       <w:pPr>
         <w:rPr>
-          <w:lang w:val="es-AR"/>
-        </w:rPr>
-      </w:pPr>
-      <w:r>
-        <w:rPr>
-          <w:lang w:val="es-AR"/>
-        </w:rPr>
-        <w:t>EL siguiente paso es generar el Token (Número de Acceso), con el cual el sistema de la playa de estacionamiento podrá hacer usos de los servicios de GeoParking para mantener actualizada su información en tiempo real.</w:t>
+          <w:color w:val="FF0000"/>
+          <w:lang w:val="es-AR"/>
+        </w:rPr>
+      </w:pPr>
+      <w:r>
+        <w:rPr>
+          <w:color w:val="FF0000"/>
+          <w:lang w:val="es-AR"/>
+        </w:rPr>
+        <w:t>IMAGEN</w:t>
+      </w:r>
+      <w:r>
+        <w:rPr>
+          <w:color w:val="FF0000"/>
+          <w:lang w:val="es-AR"/>
+        </w:rPr>
+        <w:t xml:space="preserve"> </w:t>
+      </w:r>
+      <w:r>
+        <w:rPr>
+          <w:color w:val="FF0000"/>
+          <w:lang w:val="es-AR"/>
+        </w:rPr>
+        <w:t>MAIL DATOS ACCESO</w:t>
       </w:r>
     </w:p>
     <w:p>
@@ -2602,142 +2999,6 @@
           <w:lang w:val="es-AR"/>
         </w:rPr>
       </w:pPr>
-      <w:r>
-        <w:rPr>
-          <w:lang w:val="es-AR"/>
-        </w:rPr>
-        <w:t>La generación del Token, pasara a formar parte del documento de acceso que se entregara al responsable de playa.</w:t>
-      </w:r>
-    </w:p>
-    <w:p>
-      <w:pPr>
-        <w:rPr>
-          <w:lang w:val="es-AR"/>
-        </w:rPr>
-      </w:pPr>
-      <w:r>
-        <w:rPr>
-          <w:noProof/>
-          <w:lang w:val="es-AR" w:eastAsia="es-AR"/>
-        </w:rPr>
-        <mc:AlternateContent>
-          <mc:Choice Requires="wps">
-            <w:drawing>
-              <wp:anchor distT="0" distB="0" distL="114300" distR="114300" simplePos="0" relativeHeight="251661312" behindDoc="0" locked="0" layoutInCell="1" allowOverlap="1" wp14:anchorId="79D0EC17" wp14:editId="5EFE147B">
-                <wp:simplePos x="0" y="0"/>
-                <wp:positionH relativeFrom="column">
-                  <wp:posOffset>529590</wp:posOffset>
-                </wp:positionH>
-                <wp:positionV relativeFrom="paragraph">
-                  <wp:posOffset>633095</wp:posOffset>
-                </wp:positionV>
-                <wp:extent cx="4229100" cy="1104900"/>
-                <wp:effectExtent l="0" t="0" r="19050" b="19050"/>
-                <wp:wrapTopAndBottom/>
-                <wp:docPr id="2" name="2 Rectángulo"/>
-                <wp:cNvGraphicFramePr/>
-                <a:graphic xmlns:a="http://schemas.openxmlformats.org/drawingml/2006/main">
-                  <a:graphicData uri="http://schemas.microsoft.com/office/word/2010/wordprocessingShape">
-                    <wps:wsp>
-                      <wps:cNvSpPr/>
-                      <wps:spPr>
-                        <a:xfrm>
-                          <a:off x="0" y="0"/>
-                          <a:ext cx="4229100" cy="1104900"/>
-                        </a:xfrm>
-                        <a:prstGeom prst="rect">
-                          <a:avLst/>
-                        </a:prstGeom>
-                      </wps:spPr>
-                      <wps:style>
-                        <a:lnRef idx="2">
-                          <a:schemeClr val="accent6"/>
-                        </a:lnRef>
-                        <a:fillRef idx="1">
-                          <a:schemeClr val="lt1"/>
-                        </a:fillRef>
-                        <a:effectRef idx="0">
-                          <a:schemeClr val="accent6"/>
-                        </a:effectRef>
-                        <a:fontRef idx="minor">
-                          <a:schemeClr val="dk1"/>
-                        </a:fontRef>
-                      </wps:style>
-                      <wps:txbx>
-                        <w:txbxContent>
-                          <w:p>
-                            <w:pPr>
-                              <w:jc w:val="center"/>
-                              <w:rPr>
-                                <w:lang w:val="es-AR"/>
-                              </w:rPr>
-                            </w:pPr>
-                            <w:r>
-                              <w:rPr>
-                                <w:lang w:val="es-AR"/>
-                              </w:rPr>
-                              <w:t xml:space="preserve">Imagen de </w:t>
-                            </w:r>
-                            <w:r>
-                              <w:rPr>
-                                <w:lang w:val="es-AR"/>
-                              </w:rPr>
-                              <w:t>Datos de Acceso</w:t>
-                            </w:r>
-                          </w:p>
-                        </w:txbxContent>
-                      </wps:txbx>
-                      <wps:bodyPr rot="0" spcFirstLastPara="0" vertOverflow="overflow" horzOverflow="overflow" vert="horz" wrap="square" lIns="91440" tIns="45720" rIns="91440" bIns="45720" numCol="1" spcCol="0" rtlCol="0" fromWordArt="0" anchor="ctr" anchorCtr="0" forceAA="0" compatLnSpc="1">
-                        <a:prstTxWarp prst="textNoShape">
-                          <a:avLst/>
-                        </a:prstTxWarp>
-                        <a:noAutofit/>
-                      </wps:bodyPr>
-                    </wps:wsp>
-                  </a:graphicData>
-                </a:graphic>
-              </wp:anchor>
-            </w:drawing>
-          </mc:Choice>
-          <mc:Fallback>
-            <w:pict>
-              <v:rect id="2 Rectángulo" o:spid="_x0000_s1027" style="position:absolute;left:0;text-align:left;margin-left:41.7pt;margin-top:49.85pt;width:333pt;height:87pt;z-index:251661312;visibility:visible;mso-wrap-style:square;mso-wrap-distance-left:9pt;mso-wrap-distance-top:0;mso-wrap-distance-right:9pt;mso-wrap-distance-bottom:0;mso-position-horizontal:absolute;mso-position-horizontal-relative:text;mso-position-vertical:absolute;mso-position-vertical-relative:text;v-text-anchor:middle" o:gfxdata="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" fillcolor="white [3201]" strokecolor="#70ad47 [3209]" strokeweight="1pt">
-                <v:textbox>
-                  <w:txbxContent>
-                    <w:p>
-                      <w:pPr>
-                        <w:jc w:val="center"/>
-                        <w:rPr>
-                          <w:lang w:val="es-AR"/>
-                        </w:rPr>
-                      </w:pPr>
-                      <w:r>
-                        <w:rPr>
-                          <w:lang w:val="es-AR"/>
-                        </w:rPr>
-                        <w:t xml:space="preserve">Imagen de </w:t>
-                      </w:r>
-                      <w:r>
-                        <w:rPr>
-                          <w:lang w:val="es-AR"/>
-                        </w:rPr>
-                        <w:t>Datos de Acceso</w:t>
-                      </w:r>
-                    </w:p>
-                  </w:txbxContent>
-                </v:textbox>
-                <w10:wrap type="topAndBottom"/>
-              </v:rect>
-            </w:pict>
-          </mc:Fallback>
-        </mc:AlternateContent>
-      </w:r>
-      <w:r>
-        <w:rPr>
-          <w:lang w:val="es-AR"/>
-        </w:rPr>
-        <w:t>Para finalizar esta etapa, se le entrega al responsable de la playa la documentación técnica requerida para la conexión y utilización de los servicios web. Dicha documentación está destinada a quien mantiene los sistemas de las playas de estacionamiento.</w:t>
-      </w:r>
     </w:p>
     <w:p>
       <w:pPr>
@@ -2765,136 +3026,87 @@
     <w:p>
       <w:pPr>
         <w:rPr>
+          <w:lang w:val="es-AR"/>
+        </w:rPr>
+      </w:pPr>
+      <w:r>
+        <w:rPr>
+          <w:lang w:val="es-AR"/>
+        </w:rPr>
+        <w:t>Una vez aprobada la solitud por parte de uno de los administradores de GeoParking, se habrá registrado la playa de estacionamiento y se habrá creado la conexión para la utilización de los Web Services.</w:t>
+      </w:r>
+    </w:p>
+    <w:p>
+      <w:pPr>
+        <w:rPr>
+          <w:lang w:val="es-AR"/>
+        </w:rPr>
+      </w:pPr>
+      <w:r>
+        <w:rPr>
+          <w:lang w:val="es-AR"/>
+        </w:rPr>
+        <w:t>P</w:t>
+      </w:r>
+      <w:r>
+        <w:rPr>
+          <w:lang w:val="es-AR"/>
+        </w:rPr>
+        <w:t>or un periodo</w:t>
+      </w:r>
+      <w:r>
+        <w:rPr>
+          <w:lang w:val="es-AR"/>
+        </w:rPr>
+        <w:t xml:space="preserve"> de 15 días corridos</w:t>
+      </w:r>
+      <w:r>
+        <w:rPr>
+          <w:lang w:val="es-AR"/>
+        </w:rPr>
+        <w:t xml:space="preserve">, la playa de estacionamiento podrá hacer pruebas variadas usando todos los servicios brindados por GeoParking. </w:t>
+      </w:r>
+      <w:r>
+        <w:rPr>
+          <w:lang w:val="es-AR"/>
+        </w:rPr>
+        <w:t>Antes de finalizar</w:t>
+      </w:r>
+      <w:r>
+        <w:rPr>
+          <w:lang w:val="es-AR"/>
+        </w:rPr>
+        <w:t xml:space="preserve"> ese plazo, la playa debe </w:t>
+      </w:r>
+      <w:r>
+        <w:rPr>
+          <w:lang w:val="es-AR"/>
+        </w:rPr>
+        <w:t>establecer la conformidad de la conexión en su panel de administración de conexiones.</w:t>
+      </w:r>
+    </w:p>
+    <w:p>
+      <w:pPr>
+        <w:rPr>
           <w:rFonts w:ascii="Calibri" w:eastAsia="Calibri" w:hAnsi="Calibri" w:cs="Times New Roman"/>
           <w:lang w:val="es-AR"/>
         </w:rPr>
       </w:pPr>
       <w:r>
         <w:rPr>
-          <w:noProof/>
-          <w:lang w:val="es-AR" w:eastAsia="es-AR"/>
-        </w:rPr>
-        <mc:AlternateContent>
-          <mc:Choice Requires="wps">
-            <w:drawing>
-              <wp:anchor distT="0" distB="0" distL="114300" distR="114300" simplePos="0" relativeHeight="251663360" behindDoc="0" locked="0" layoutInCell="1" allowOverlap="1" wp14:anchorId="7A771B8C" wp14:editId="4668C9C3">
-                <wp:simplePos x="0" y="0"/>
-                <wp:positionH relativeFrom="column">
-                  <wp:posOffset>481965</wp:posOffset>
-                </wp:positionH>
-                <wp:positionV relativeFrom="paragraph">
-                  <wp:posOffset>1059180</wp:posOffset>
-                </wp:positionV>
-                <wp:extent cx="4229100" cy="1104900"/>
-                <wp:effectExtent l="0" t="0" r="19050" b="19050"/>
-                <wp:wrapTopAndBottom/>
-                <wp:docPr id="3" name="3 Rectángulo"/>
-                <wp:cNvGraphicFramePr/>
-                <a:graphic xmlns:a="http://schemas.openxmlformats.org/drawingml/2006/main">
-                  <a:graphicData uri="http://schemas.microsoft.com/office/word/2010/wordprocessingShape">
-                    <wps:wsp>
-                      <wps:cNvSpPr/>
-                      <wps:spPr>
-                        <a:xfrm>
-                          <a:off x="0" y="0"/>
-                          <a:ext cx="4229100" cy="1104900"/>
-                        </a:xfrm>
-                        <a:prstGeom prst="rect">
-                          <a:avLst/>
-                        </a:prstGeom>
-                      </wps:spPr>
-                      <wps:style>
-                        <a:lnRef idx="2">
-                          <a:schemeClr val="accent6"/>
-                        </a:lnRef>
-                        <a:fillRef idx="1">
-                          <a:schemeClr val="lt1"/>
-                        </a:fillRef>
-                        <a:effectRef idx="0">
-                          <a:schemeClr val="accent6"/>
-                        </a:effectRef>
-                        <a:fontRef idx="minor">
-                          <a:schemeClr val="dk1"/>
-                        </a:fontRef>
-                      </wps:style>
-                      <wps:txbx>
-                        <w:txbxContent>
-                          <w:p>
-                            <w:pPr>
-                              <w:jc w:val="center"/>
-                              <w:rPr>
-                                <w:lang w:val="es-AR"/>
-                              </w:rPr>
-                            </w:pPr>
-                            <w:r>
-                              <w:rPr>
-                                <w:lang w:val="es-AR"/>
-                              </w:rPr>
-                              <w:t xml:space="preserve">Imagen de </w:t>
-                            </w:r>
-                            <w:r>
-                              <w:rPr>
-                                <w:lang w:val="es-AR"/>
-                              </w:rPr>
-                              <w:t>documento de conformidad</w:t>
-                            </w:r>
-                          </w:p>
-                        </w:txbxContent>
-                      </wps:txbx>
-                      <wps:bodyPr rot="0" spcFirstLastPara="0" vertOverflow="overflow" horzOverflow="overflow" vert="horz" wrap="square" lIns="91440" tIns="45720" rIns="91440" bIns="45720" numCol="1" spcCol="0" rtlCol="0" fromWordArt="0" anchor="ctr" anchorCtr="0" forceAA="0" compatLnSpc="1">
-                        <a:prstTxWarp prst="textNoShape">
-                          <a:avLst/>
-                        </a:prstTxWarp>
-                        <a:noAutofit/>
-                      </wps:bodyPr>
-                    </wps:wsp>
-                  </a:graphicData>
-                </a:graphic>
-              </wp:anchor>
-            </w:drawing>
-          </mc:Choice>
-          <mc:Fallback>
-            <w:pict>
-              <v:rect id="3 Rectángulo" o:spid="_x0000_s1028" style="position:absolute;left:0;text-align:left;margin-left:37.95pt;margin-top:83.4pt;width:333pt;height:87pt;z-index:251663360;visibility:visible;mso-wrap-style:square;mso-wrap-distance-left:9pt;mso-wrap-distance-top:0;mso-wrap-distance-right:9pt;mso-wrap-distance-bottom:0;mso-position-horizontal:absolute;mso-position-horizontal-relative:text;mso-position-vertical:absolute;mso-position-vertical-relative:text;v-text-anchor:middle" o:gfxdata="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" fillcolor="white [3201]" strokecolor="#70ad47 [3209]" strokeweight="1pt">
-                <v:textbox>
-                  <w:txbxContent>
-                    <w:p>
-                      <w:pPr>
-                        <w:jc w:val="center"/>
-                        <w:rPr>
-                          <w:lang w:val="es-AR"/>
-                        </w:rPr>
-                      </w:pPr>
-                      <w:r>
-                        <w:rPr>
-                          <w:lang w:val="es-AR"/>
-                        </w:rPr>
-                        <w:t xml:space="preserve">Imagen de </w:t>
-                      </w:r>
-                      <w:r>
-                        <w:rPr>
-                          <w:lang w:val="es-AR"/>
-                        </w:rPr>
-                        <w:t>documento de conformidad</w:t>
-                      </w:r>
-                    </w:p>
-                  </w:txbxContent>
-                </v:textbox>
-                <w10:wrap type="topAndBottom"/>
-              </v:rect>
-            </w:pict>
-          </mc:Fallback>
-        </mc:AlternateContent>
-      </w:r>
-      <w:r>
-        <w:rPr>
-          <w:lang w:val="es-AR"/>
-        </w:rPr>
-        <w:t>Por un determinado periodo, la playa de estacionamiento podrá hacer pruebas variadas usando todos los servicios brindados por GeoParking. Pasado ese plazo, la playa debe firmar un documento de conformidad y de compromiso a brindar solo información veraz e integra a la plataforma.</w:t>
+          <w:lang w:val="es-AR"/>
+        </w:rPr>
+        <w:t>Al estar en conformidad con el servicio de conexión brindado por GeoParking, se establece un compromiso por parte del responsable de la playa de</w:t>
+      </w:r>
+      <w:r>
+        <w:rPr>
+          <w:lang w:val="es-AR"/>
+        </w:rPr>
+        <w:t xml:space="preserve"> brindar solo información veraz e integra a la plataforma.</w:t>
       </w:r>
     </w:p>
     <w:sectPr>
-      <w:footerReference w:type="default" r:id="rId11"/>
+      <w:footerReference w:type="default" r:id="rId10"/>
       <w:pgSz w:w="11906" w:h="16838"/>
       <w:pgMar w:top="1417" w:right="1701" w:bottom="1417" w:left="1701" w:header="708" w:footer="708" w:gutter="0"/>
       <w:cols w:space="708"/>
@@ -2955,7 +3167,7 @@
           <w:rPr>
             <w:b/>
           </w:rPr>
-          <w:t>GeoParking Móvil ®</w:t>
+          <w:t>GeoParking  ®</w:t>
         </w:r>
         <w:r>
           <w:rPr>
@@ -2964,7 +3176,13 @@
           <w:t xml:space="preserve"> - </w:t>
         </w:r>
         <w:r>
-          <w:t>Manual de usuario |</w:t>
+          <w:t xml:space="preserve">Manual de </w:t>
+        </w:r>
+        <w:r>
+          <w:t>Comunicación</w:t>
+        </w:r>
+        <w:r>
+          <w:t xml:space="preserve"> |</w:t>
         </w:r>
         <w:r>
           <w:fldChar w:fldCharType="begin"/>
@@ -2979,7 +3197,7 @@
           <w:rPr>
             <w:noProof/>
           </w:rPr>
-          <w:t>3</w:t>
+          <w:t>7</w:t>
         </w:r>
         <w:r>
           <w:rPr>
@@ -3021,6 +3239,119 @@
 <file path=word/numbering.xml><?xml version="1.0" encoding="utf-8"?>
 <w:numbering xmlns:wpc="http://schemas.microsoft.com/office/word/2010/wordprocessingCanvas" xmlns:mc="http://schemas.openxmlformats.org/markup-compatibility/2006" xmlns:o="urn:schemas-microsoft-com:office:office" xmlns:r="http://schemas.openxmlformats.org/officeDocument/2006/relationships" xmlns:m="http://schemas.openxmlformats.org/officeDocument/2006/math" xmlns:v="urn:schemas-microsoft-com:vml" xmlns:wp14="http://schemas.microsoft.com/office/word/2010/wordprocessingDrawing" xmlns:wp="http://schemas.openxmlformats.org/drawingml/2006/wordprocessingDrawing" xmlns:w10="urn:schemas-microsoft-com:office:word" xmlns:w="http://schemas.openxmlformats.org/wordprocessingml/2006/main" xmlns:w14="http://schemas.microsoft.com/office/word/2010/wordml" xmlns:wpg="http://schemas.microsoft.com/office/word/2010/wordprocessingGroup" xmlns:wpi="http://schemas.microsoft.com/office/word/2010/wordprocessingInk" xmlns:wne="http://schemas.microsoft.com/office/word/2006/wordml" xmlns:wps="http://schemas.microsoft.com/office/word/2010/wordprocessingShape" mc:Ignorable="w14 wp14">
   <w:abstractNum w:abstractNumId="0">
+    <w:nsid w:val="07FF7E5C"/>
+    <w:multiLevelType w:val="hybridMultilevel"/>
+    <w:tmpl w:val="BADC28C8"/>
+    <w:lvl w:ilvl="0" w:tplc="2C0A0001">
+      <w:start w:val="1"/>
+      <w:numFmt w:val="bullet"/>
+      <w:lvlText w:val=""/>
+      <w:lvlJc w:val="left"/>
+      <w:pPr>
+        <w:ind w:left="720" w:hanging="360"/>
+      </w:pPr>
+      <w:rPr>
+        <w:rFonts w:ascii="Symbol" w:hAnsi="Symbol" w:hint="default"/>
+      </w:rPr>
+    </w:lvl>
+    <w:lvl w:ilvl="1" w:tplc="2C0A0003" w:tentative="1">
+      <w:start w:val="1"/>
+      <w:numFmt w:val="bullet"/>
+      <w:lvlText w:val="o"/>
+      <w:lvlJc w:val="left"/>
+      <w:pPr>
+        <w:ind w:left="1440" w:hanging="360"/>
+      </w:pPr>
+      <w:rPr>
+        <w:rFonts w:ascii="Courier New" w:hAnsi="Courier New" w:cs="Courier New" w:hint="default"/>
+      </w:rPr>
+    </w:lvl>
+    <w:lvl w:ilvl="2" w:tplc="2C0A0005" w:tentative="1">
+      <w:start w:val="1"/>
+      <w:numFmt w:val="bullet"/>
+      <w:lvlText w:val=""/>
+      <w:lvlJc w:val="left"/>
+      <w:pPr>
+        <w:ind w:left="2160" w:hanging="360"/>
+      </w:pPr>
+      <w:rPr>
+        <w:rFonts w:ascii="Wingdings" w:hAnsi="Wingdings" w:hint="default"/>
+      </w:rPr>
+    </w:lvl>
+    <w:lvl w:ilvl="3" w:tplc="2C0A0001" w:tentative="1">
+      <w:start w:val="1"/>
+      <w:numFmt w:val="bullet"/>
+      <w:lvlText w:val=""/>
+      <w:lvlJc w:val="left"/>
+      <w:pPr>
+        <w:ind w:left="2880" w:hanging="360"/>
+      </w:pPr>
+      <w:rPr>
+        <w:rFonts w:ascii="Symbol" w:hAnsi="Symbol" w:hint="default"/>
+      </w:rPr>
+    </w:lvl>
+    <w:lvl w:ilvl="4" w:tplc="2C0A0003" w:tentative="1">
+      <w:start w:val="1"/>
+      <w:numFmt w:val="bullet"/>
+      <w:lvlText w:val="o"/>
+      <w:lvlJc w:val="left"/>
+      <w:pPr>
+        <w:ind w:left="3600" w:hanging="360"/>
+      </w:pPr>
+      <w:rPr>
+        <w:rFonts w:ascii="Courier New" w:hAnsi="Courier New" w:cs="Courier New" w:hint="default"/>
+      </w:rPr>
+    </w:lvl>
+    <w:lvl w:ilvl="5" w:tplc="2C0A0005" w:tentative="1">
+      <w:start w:val="1"/>
+      <w:numFmt w:val="bullet"/>
+      <w:lvlText w:val=""/>
+      <w:lvlJc w:val="left"/>
+      <w:pPr>
+        <w:ind w:left="4320" w:hanging="360"/>
+      </w:pPr>
+      <w:rPr>
+        <w:rFonts w:ascii="Wingdings" w:hAnsi="Wingdings" w:hint="default"/>
+      </w:rPr>
+    </w:lvl>
+    <w:lvl w:ilvl="6" w:tplc="2C0A0001" w:tentative="1">
+      <w:start w:val="1"/>
+      <w:numFmt w:val="bullet"/>
+      <w:lvlText w:val=""/>
+      <w:lvlJc w:val="left"/>
+      <w:pPr>
+        <w:ind w:left="5040" w:hanging="360"/>
+      </w:pPr>
+      <w:rPr>
+        <w:rFonts w:ascii="Symbol" w:hAnsi="Symbol" w:hint="default"/>
+      </w:rPr>
+    </w:lvl>
+    <w:lvl w:ilvl="7" w:tplc="2C0A0003" w:tentative="1">
+      <w:start w:val="1"/>
+      <w:numFmt w:val="bullet"/>
+      <w:lvlText w:val="o"/>
+      <w:lvlJc w:val="left"/>
+      <w:pPr>
+        <w:ind w:left="5760" w:hanging="360"/>
+      </w:pPr>
+      <w:rPr>
+        <w:rFonts w:ascii="Courier New" w:hAnsi="Courier New" w:cs="Courier New" w:hint="default"/>
+      </w:rPr>
+    </w:lvl>
+    <w:lvl w:ilvl="8" w:tplc="2C0A0005" w:tentative="1">
+      <w:start w:val="1"/>
+      <w:numFmt w:val="bullet"/>
+      <w:lvlText w:val=""/>
+      <w:lvlJc w:val="left"/>
+      <w:pPr>
+        <w:ind w:left="6480" w:hanging="360"/>
+      </w:pPr>
+      <w:rPr>
+        <w:rFonts w:ascii="Wingdings" w:hAnsi="Wingdings" w:hint="default"/>
+      </w:rPr>
+    </w:lvl>
+  </w:abstractNum>
+  <w:abstractNum w:abstractNumId="1">
     <w:nsid w:val="0BD93647"/>
     <w:multiLevelType w:val="hybridMultilevel"/>
     <w:tmpl w:val="DA1AC9AC"/>
@@ -3133,7 +3464,7 @@
       </w:rPr>
     </w:lvl>
   </w:abstractNum>
-  <w:abstractNum w:abstractNumId="1">
+  <w:abstractNum w:abstractNumId="2">
     <w:nsid w:val="14F10628"/>
     <w:multiLevelType w:val="hybridMultilevel"/>
     <w:tmpl w:val="CC546B36"/>
@@ -3246,7 +3577,7 @@
       </w:rPr>
     </w:lvl>
   </w:abstractNum>
-  <w:abstractNum w:abstractNumId="2">
+  <w:abstractNum w:abstractNumId="3">
     <w:nsid w:val="1C9C5399"/>
     <w:multiLevelType w:val="hybridMultilevel"/>
     <w:tmpl w:val="9A5085AA"/>
@@ -3359,7 +3690,7 @@
       </w:rPr>
     </w:lvl>
   </w:abstractNum>
-  <w:abstractNum w:abstractNumId="3">
+  <w:abstractNum w:abstractNumId="4">
     <w:nsid w:val="1E4A2128"/>
     <w:multiLevelType w:val="hybridMultilevel"/>
     <w:tmpl w:val="DE3089D0"/>
@@ -3448,7 +3779,7 @@
       </w:pPr>
     </w:lvl>
   </w:abstractNum>
-  <w:abstractNum w:abstractNumId="4">
+  <w:abstractNum w:abstractNumId="5">
     <w:nsid w:val="27B86BED"/>
     <w:multiLevelType w:val="hybridMultilevel"/>
     <w:tmpl w:val="88E4F594"/>
@@ -3561,7 +3892,7 @@
       </w:rPr>
     </w:lvl>
   </w:abstractNum>
-  <w:abstractNum w:abstractNumId="5">
+  <w:abstractNum w:abstractNumId="6">
     <w:nsid w:val="27DD745E"/>
     <w:multiLevelType w:val="hybridMultilevel"/>
     <w:tmpl w:val="39002F98"/>
@@ -3674,7 +4005,7 @@
       </w:rPr>
     </w:lvl>
   </w:abstractNum>
-  <w:abstractNum w:abstractNumId="6">
+  <w:abstractNum w:abstractNumId="7">
     <w:nsid w:val="2C656C4C"/>
     <w:multiLevelType w:val="hybridMultilevel"/>
     <w:tmpl w:val="3A2E571C"/>
@@ -3766,7 +4097,7 @@
       </w:pPr>
     </w:lvl>
   </w:abstractNum>
-  <w:abstractNum w:abstractNumId="7">
+  <w:abstractNum w:abstractNumId="8">
     <w:nsid w:val="2C6C5D98"/>
     <w:multiLevelType w:val="hybridMultilevel"/>
     <w:tmpl w:val="1C58D552"/>
@@ -3855,7 +4186,7 @@
       </w:pPr>
     </w:lvl>
   </w:abstractNum>
-  <w:abstractNum w:abstractNumId="8">
+  <w:abstractNum w:abstractNumId="9">
     <w:nsid w:val="2D972E31"/>
     <w:multiLevelType w:val="hybridMultilevel"/>
     <w:tmpl w:val="A73AD12C"/>
@@ -3968,7 +4299,7 @@
       </w:rPr>
     </w:lvl>
   </w:abstractNum>
-  <w:abstractNum w:abstractNumId="9">
+  <w:abstractNum w:abstractNumId="10">
     <w:nsid w:val="361B62EF"/>
     <w:multiLevelType w:val="hybridMultilevel"/>
     <w:tmpl w:val="899C93FC"/>
@@ -4057,7 +4388,7 @@
       </w:pPr>
     </w:lvl>
   </w:abstractNum>
-  <w:abstractNum w:abstractNumId="10">
+  <w:abstractNum w:abstractNumId="11">
     <w:nsid w:val="364C3895"/>
     <w:multiLevelType w:val="hybridMultilevel"/>
     <w:tmpl w:val="E09E89B6"/>
@@ -4149,7 +4480,7 @@
       </w:pPr>
     </w:lvl>
   </w:abstractNum>
-  <w:abstractNum w:abstractNumId="11">
+  <w:abstractNum w:abstractNumId="12">
     <w:nsid w:val="38014AE0"/>
     <w:multiLevelType w:val="hybridMultilevel"/>
     <w:tmpl w:val="58286454"/>
@@ -4235,7 +4566,7 @@
       </w:pPr>
     </w:lvl>
   </w:abstractNum>
-  <w:abstractNum w:abstractNumId="12">
+  <w:abstractNum w:abstractNumId="13">
     <w:nsid w:val="3A477CF8"/>
     <w:multiLevelType w:val="hybridMultilevel"/>
     <w:tmpl w:val="1BB687B0"/>
@@ -4324,7 +4655,7 @@
       </w:pPr>
     </w:lvl>
   </w:abstractNum>
-  <w:abstractNum w:abstractNumId="13">
+  <w:abstractNum w:abstractNumId="14">
     <w:nsid w:val="3B82184C"/>
     <w:multiLevelType w:val="hybridMultilevel"/>
     <w:tmpl w:val="B57AA866"/>
@@ -4410,7 +4741,7 @@
       </w:pPr>
     </w:lvl>
   </w:abstractNum>
-  <w:abstractNum w:abstractNumId="14">
+  <w:abstractNum w:abstractNumId="15">
     <w:nsid w:val="3F2D53C9"/>
     <w:multiLevelType w:val="hybridMultilevel"/>
     <w:tmpl w:val="3FA062CE"/>
@@ -4523,7 +4854,7 @@
       </w:rPr>
     </w:lvl>
   </w:abstractNum>
-  <w:abstractNum w:abstractNumId="15">
+  <w:abstractNum w:abstractNumId="16">
     <w:nsid w:val="432C331B"/>
     <w:multiLevelType w:val="hybridMultilevel"/>
     <w:tmpl w:val="E80CB5F0"/>
@@ -4636,7 +4967,7 @@
       </w:rPr>
     </w:lvl>
   </w:abstractNum>
-  <w:abstractNum w:abstractNumId="16">
+  <w:abstractNum w:abstractNumId="17">
     <w:nsid w:val="460C0BEC"/>
     <w:multiLevelType w:val="hybridMultilevel"/>
     <w:tmpl w:val="762C0C00"/>
@@ -4751,7 +5082,7 @@
       </w:rPr>
     </w:lvl>
   </w:abstractNum>
-  <w:abstractNum w:abstractNumId="17">
+  <w:abstractNum w:abstractNumId="18">
     <w:nsid w:val="50E6474A"/>
     <w:multiLevelType w:val="hybridMultilevel"/>
     <w:tmpl w:val="65B2CC8A"/>
@@ -4864,7 +5195,7 @@
       </w:rPr>
     </w:lvl>
   </w:abstractNum>
-  <w:abstractNum w:abstractNumId="18">
+  <w:abstractNum w:abstractNumId="19">
     <w:nsid w:val="52A676B4"/>
     <w:multiLevelType w:val="hybridMultilevel"/>
     <w:tmpl w:val="E09E89B6"/>
@@ -4956,7 +5287,7 @@
       </w:pPr>
     </w:lvl>
   </w:abstractNum>
-  <w:abstractNum w:abstractNumId="19">
+  <w:abstractNum w:abstractNumId="20">
     <w:nsid w:val="54910AAB"/>
     <w:multiLevelType w:val="hybridMultilevel"/>
     <w:tmpl w:val="A41C61CA"/>
@@ -5045,7 +5376,7 @@
       </w:pPr>
     </w:lvl>
   </w:abstractNum>
-  <w:abstractNum w:abstractNumId="20">
+  <w:abstractNum w:abstractNumId="21">
     <w:nsid w:val="5DCA5E62"/>
     <w:multiLevelType w:val="hybridMultilevel"/>
     <w:tmpl w:val="E6E6CC6A"/>
@@ -5158,7 +5489,7 @@
       </w:rPr>
     </w:lvl>
   </w:abstractNum>
-  <w:abstractNum w:abstractNumId="21">
+  <w:abstractNum w:abstractNumId="22">
     <w:nsid w:val="60196E03"/>
     <w:multiLevelType w:val="hybridMultilevel"/>
     <w:tmpl w:val="64B27458"/>
@@ -5247,7 +5578,7 @@
       </w:pPr>
     </w:lvl>
   </w:abstractNum>
-  <w:abstractNum w:abstractNumId="22">
+  <w:abstractNum w:abstractNumId="23">
     <w:nsid w:val="63CD7D20"/>
     <w:multiLevelType w:val="hybridMultilevel"/>
     <w:tmpl w:val="37B464DC"/>
@@ -5338,7 +5669,7 @@
       </w:pPr>
     </w:lvl>
   </w:abstractNum>
-  <w:abstractNum w:abstractNumId="23">
+  <w:abstractNum w:abstractNumId="24">
     <w:nsid w:val="6B172354"/>
     <w:multiLevelType w:val="hybridMultilevel"/>
     <w:tmpl w:val="08087814"/>
@@ -5451,7 +5782,7 @@
       </w:rPr>
     </w:lvl>
   </w:abstractNum>
-  <w:abstractNum w:abstractNumId="24">
+  <w:abstractNum w:abstractNumId="25">
     <w:nsid w:val="6BC816A8"/>
     <w:multiLevelType w:val="hybridMultilevel"/>
     <w:tmpl w:val="802CBCE2"/>
@@ -5543,7 +5874,7 @@
       </w:pPr>
     </w:lvl>
   </w:abstractNum>
-  <w:abstractNum w:abstractNumId="25">
+  <w:abstractNum w:abstractNumId="26">
     <w:nsid w:val="6E6154DD"/>
     <w:multiLevelType w:val="hybridMultilevel"/>
     <w:tmpl w:val="9BF0EB70"/>
@@ -5656,7 +5987,7 @@
       </w:rPr>
     </w:lvl>
   </w:abstractNum>
-  <w:abstractNum w:abstractNumId="26">
+  <w:abstractNum w:abstractNumId="27">
     <w:nsid w:val="74076F74"/>
     <w:multiLevelType w:val="hybridMultilevel"/>
     <w:tmpl w:val="08121532"/>
@@ -5742,7 +6073,7 @@
       </w:pPr>
     </w:lvl>
   </w:abstractNum>
-  <w:abstractNum w:abstractNumId="27">
+  <w:abstractNum w:abstractNumId="28">
     <w:nsid w:val="79D41EF7"/>
     <w:multiLevelType w:val="hybridMultilevel"/>
     <w:tmpl w:val="24CE5892"/>
@@ -5829,88 +6160,91 @@
     </w:lvl>
   </w:abstractNum>
   <w:num w:numId="1">
+    <w:abstractNumId w:val="26"/>
+  </w:num>
+  <w:num w:numId="2">
+    <w:abstractNumId w:val="1"/>
+  </w:num>
+  <w:num w:numId="3">
+    <w:abstractNumId w:val="27"/>
+  </w:num>
+  <w:num w:numId="4">
+    <w:abstractNumId w:val="14"/>
+  </w:num>
+  <w:num w:numId="5">
+    <w:abstractNumId w:val="17"/>
+  </w:num>
+  <w:num w:numId="6">
+    <w:abstractNumId w:val="6"/>
+  </w:num>
+  <w:num w:numId="7">
+    <w:abstractNumId w:val="23"/>
+  </w:num>
+  <w:num w:numId="8">
+    <w:abstractNumId w:val="19"/>
+  </w:num>
+  <w:num w:numId="9">
+    <w:abstractNumId w:val="8"/>
+  </w:num>
+  <w:num w:numId="10">
+    <w:abstractNumId w:val="22"/>
+  </w:num>
+  <w:num w:numId="11">
+    <w:abstractNumId w:val="12"/>
+  </w:num>
+  <w:num w:numId="12">
+    <w:abstractNumId w:val="13"/>
+  </w:num>
+  <w:num w:numId="13">
+    <w:abstractNumId w:val="5"/>
+  </w:num>
+  <w:num w:numId="14">
+    <w:abstractNumId w:val="2"/>
+  </w:num>
+  <w:num w:numId="15">
+    <w:abstractNumId w:val="15"/>
+  </w:num>
+  <w:num w:numId="16">
+    <w:abstractNumId w:val="10"/>
+  </w:num>
+  <w:num w:numId="17">
+    <w:abstractNumId w:val="4"/>
+  </w:num>
+  <w:num w:numId="18">
+    <w:abstractNumId w:val="7"/>
+  </w:num>
+  <w:num w:numId="19">
     <w:abstractNumId w:val="25"/>
   </w:num>
-  <w:num w:numId="2">
-    <w:abstractNumId w:val="0"/>
+  <w:num w:numId="20">
+    <w:abstractNumId w:val="11"/>
   </w:num>
-  <w:num w:numId="3">
-    <w:abstractNumId w:val="26"/>
+  <w:num w:numId="21">
+    <w:abstractNumId w:val="20"/>
   </w:num>
-  <w:num w:numId="4">
-    <w:abstractNumId w:val="13"/>
+  <w:num w:numId="22">
+    <w:abstractNumId w:val="9"/>
   </w:num>
-  <w:num w:numId="5">
+  <w:num w:numId="23">
+    <w:abstractNumId w:val="3"/>
+  </w:num>
+  <w:num w:numId="24">
+    <w:abstractNumId w:val="21"/>
+  </w:num>
+  <w:num w:numId="25">
+    <w:abstractNumId w:val="18"/>
+  </w:num>
+  <w:num w:numId="26">
+    <w:abstractNumId w:val="24"/>
+  </w:num>
+  <w:num w:numId="27">
     <w:abstractNumId w:val="16"/>
   </w:num>
-  <w:num w:numId="6">
-    <w:abstractNumId w:val="5"/>
+  <w:num w:numId="28">
+    <w:abstractNumId w:val="28"/>
   </w:num>
-  <w:num w:numId="7">
-    <w:abstractNumId w:val="22"/>
-  </w:num>
-  <w:num w:numId="8">
-    <w:abstractNumId w:val="18"/>
-  </w:num>
-  <w:num w:numId="9">
-    <w:abstractNumId w:val="7"/>
-  </w:num>
-  <w:num w:numId="10">
-    <w:abstractNumId w:val="21"/>
-  </w:num>
-  <w:num w:numId="11">
-    <w:abstractNumId w:val="11"/>
-  </w:num>
-  <w:num w:numId="12">
-    <w:abstractNumId w:val="12"/>
-  </w:num>
-  <w:num w:numId="13">
-    <w:abstractNumId w:val="4"/>
-  </w:num>
-  <w:num w:numId="14">
-    <w:abstractNumId w:val="1"/>
-  </w:num>
-  <w:num w:numId="15">
-    <w:abstractNumId w:val="14"/>
-  </w:num>
-  <w:num w:numId="16">
-    <w:abstractNumId w:val="9"/>
-  </w:num>
-  <w:num w:numId="17">
-    <w:abstractNumId w:val="3"/>
-  </w:num>
-  <w:num w:numId="18">
-    <w:abstractNumId w:val="6"/>
-  </w:num>
-  <w:num w:numId="19">
-    <w:abstractNumId w:val="24"/>
-  </w:num>
-  <w:num w:numId="20">
-    <w:abstractNumId w:val="10"/>
-  </w:num>
-  <w:num w:numId="21">
-    <w:abstractNumId w:val="19"/>
-  </w:num>
-  <w:num w:numId="22">
-    <w:abstractNumId w:val="8"/>
-  </w:num>
-  <w:num w:numId="23">
-    <w:abstractNumId w:val="2"/>
-  </w:num>
-  <w:num w:numId="24">
-    <w:abstractNumId w:val="20"/>
-  </w:num>
-  <w:num w:numId="25">
-    <w:abstractNumId w:val="17"/>
-  </w:num>
-  <w:num w:numId="26">
-    <w:abstractNumId w:val="23"/>
-  </w:num>
-  <w:num w:numId="27">
-    <w:abstractNumId w:val="15"/>
-  </w:num>
-  <w:num w:numId="28">
-    <w:abstractNumId w:val="27"/>
+  <w:num w:numId="29">
+    <w:abstractNumId w:val="0"/>
   </w:num>
 </w:numbering>
 </file>
@@ -7778,10 +8112,10 @@
 
 <file path=word/glossary/fontTable.xml><?xml version="1.0" encoding="utf-8"?>
 <w:fonts xmlns:mc="http://schemas.openxmlformats.org/markup-compatibility/2006" xmlns:r="http://schemas.openxmlformats.org/officeDocument/2006/relationships" xmlns:w="http://schemas.openxmlformats.org/wordprocessingml/2006/main" xmlns:w14="http://schemas.microsoft.com/office/word/2010/wordml" mc:Ignorable="w14">
-  <w:font w:name="Wingdings">
-    <w:panose1 w:val="05000000000000000000"/>
+  <w:font w:name="Symbol">
+    <w:panose1 w:val="05050102010706020507"/>
     <w:charset w:val="02"/>
-    <w:family w:val="auto"/>
+    <w:family w:val="roman"/>
     <w:pitch w:val="variable"/>
     <w:sig w:usb0="00000000" w:usb1="10000000" w:usb2="00000000" w:usb3="00000000" w:csb0="80000000" w:csb1="00000000"/>
   </w:font>
@@ -7799,10 +8133,10 @@
     <w:pitch w:val="fixed"/>
     <w:sig w:usb0="E0002AFF" w:usb1="C0007843" w:usb2="00000009" w:usb3="00000000" w:csb0="000001FF" w:csb1="00000000"/>
   </w:font>
-  <w:font w:name="Symbol">
-    <w:panose1 w:val="05050102010706020507"/>
+  <w:font w:name="Wingdings">
+    <w:panose1 w:val="05000000000000000000"/>
     <w:charset w:val="02"/>
-    <w:family w:val="roman"/>
+    <w:family w:val="auto"/>
     <w:pitch w:val="variable"/>
     <w:sig w:usb0="00000000" w:usb1="10000000" w:usb2="00000000" w:usb3="00000000" w:csb0="80000000" w:csb1="00000000"/>
   </w:font>
@@ -7831,8 +8165,9 @@
     <w:panose1 w:val="020B0604030504040204"/>
     <w:charset w:val="00"/>
     <w:family w:val="swiss"/>
+    <w:notTrueType/>
     <w:pitch w:val="variable"/>
-    <w:sig w:usb0="E1002EFF" w:usb1="C000605B" w:usb2="00000029" w:usb3="00000000" w:csb0="000101FF" w:csb1="00000000"/>
+    <w:sig w:usb0="00000003" w:usb1="00000000" w:usb2="00000000" w:usb3="00000000" w:csb0="00000001" w:csb1="00000000"/>
   </w:font>
   <w:font w:name="Arial">
     <w:panose1 w:val="020B0604020202020204"/>
@@ -7881,6 +8216,7 @@
     <w:rsid w:val="00687BA3"/>
     <w:rsid w:val="007C73E7"/>
     <w:rsid w:val="00A37FCC"/>
+    <w:rsid w:val="00B26E07"/>
     <w:rsid w:val="00BB464F"/>
     <w:rsid w:val="00BF2DB9"/>
     <w:rsid w:val="00C57AB1"/>
@@ -8566,7 +8902,7 @@
   <a:extraClrSchemeLst/>
   <a:extLst>
     <a:ext uri="{05A4C25C-085E-4340-85A3-A5531E510DB2}">
-      <thm15:themeFamily xmlns:thm15="http://schemas.microsoft.com/office/thememl/2012/main" xmlns="" name="Office Theme" id="{62F939B6-93AF-4DB8-9C6B-D6C7DFDC589F}" vid="{4A3C46E8-61CC-4603-A589-7422A47A8E4A}"/>
+      <thm15:themeFamily xmlns="" xmlns:thm15="http://schemas.microsoft.com/office/thememl/2012/main" name="Office Theme" id="{62F939B6-93AF-4DB8-9C6B-D6C7DFDC589F}" vid="{4A3C46E8-61CC-4603-A589-7422A47A8E4A}"/>
     </a:ext>
   </a:extLst>
 </a:theme>
@@ -8596,7 +8932,7 @@
 </file>
 
 <file path=customXml/itemProps2.xml><?xml version="1.0" encoding="utf-8"?>
-<ds:datastoreItem xmlns:ds="http://schemas.openxmlformats.org/officeDocument/2006/customXml" ds:itemID="{AAD44F95-DA18-4037-A9CA-59C8AB484808}">
+<ds:datastoreItem xmlns:ds="http://schemas.openxmlformats.org/officeDocument/2006/customXml" ds:itemID="{3D857171-0732-4883-8A1A-E2902F2838F5}">
   <ds:schemaRefs>
     <ds:schemaRef ds:uri="http://schemas.openxmlformats.org/officeDocument/2006/bibliography"/>
   </ds:schemaRefs>

</xml_diff>